<commit_message>
Ini dia ringkasan lengkap file Earthhour
</commit_message>
<xml_diff>
--- a/File Lengkap Tentang EarthHour.docx
+++ b/File Lengkap Tentang EarthHour.docx
@@ -31,11 +31,499 @@
     <w:p>
       <w:pPr>
         <w:pStyle w:val="Heading1"/>
+        <w:tabs>
+          <w:tab w:val="left" w:pos="2304"/>
+          <w:tab w:val="center" w:pos="4513"/>
+        </w:tabs>
         <w:spacing w:line="276" w:lineRule="auto"/>
+        <w:rPr>
+          <w:rFonts w:ascii="Times New Roman" w:hAnsi="Times New Roman" w:cs="Times New Roman"/>
+          <w:b/>
+          <w:color w:val="auto"/>
+          <w:sz w:val="48"/>
+          <w:szCs w:val="48"/>
+        </w:rPr>
+      </w:pPr>
+      <w:r>
+        <w:rPr>
+          <w:rFonts w:ascii="Times New Roman" w:hAnsi="Times New Roman" w:cs="Times New Roman"/>
+          <w:b/>
+          <w:color w:val="auto"/>
+          <w:sz w:val="48"/>
+          <w:szCs w:val="48"/>
+        </w:rPr>
+        <w:tab/>
+      </w:r>
+      <w:r>
+        <w:rPr>
+          <w:rFonts w:ascii="Times New Roman" w:hAnsi="Times New Roman" w:cs="Times New Roman"/>
+          <w:b/>
+          <w:color w:val="auto"/>
+          <w:sz w:val="48"/>
+          <w:szCs w:val="48"/>
+        </w:rPr>
+        <w:tab/>
+        <w:t>Sejarah EarthHour</w:t>
+      </w:r>
+    </w:p>
+    <w:p>
+      <w:pPr>
+        <w:rPr>
+          <w:rFonts w:ascii="Arial" w:hAnsi="Arial" w:cs="Arial"/>
+          <w:color w:val="252525"/>
+          <w:sz w:val="21"/>
+          <w:szCs w:val="21"/>
+          <w:shd w:val="clear" w:color="auto" w:fill="FFFFFF"/>
+        </w:rPr>
+      </w:pPr>
+      <w:r>
+        <w:rPr>
+          <w:rFonts w:ascii="Arial" w:hAnsi="Arial" w:cs="Arial"/>
+          <w:b/>
+          <w:bCs/>
+          <w:color w:val="252525"/>
+          <w:sz w:val="21"/>
+          <w:szCs w:val="21"/>
+          <w:shd w:val="clear" w:color="auto" w:fill="FFFFFF"/>
+        </w:rPr>
+        <w:t>Earth Hour</w:t>
+      </w:r>
+      <w:r>
+        <w:rPr>
+          <w:rStyle w:val="apple-converted-space"/>
+          <w:rFonts w:ascii="Arial" w:hAnsi="Arial" w:cs="Arial"/>
+          <w:color w:val="252525"/>
+          <w:sz w:val="21"/>
+          <w:szCs w:val="21"/>
+          <w:shd w:val="clear" w:color="auto" w:fill="FFFFFF"/>
+        </w:rPr>
+        <w:t> </w:t>
+      </w:r>
+      <w:r>
+        <w:rPr>
+          <w:rFonts w:ascii="Arial" w:hAnsi="Arial" w:cs="Arial"/>
+          <w:color w:val="252525"/>
+          <w:sz w:val="21"/>
+          <w:szCs w:val="21"/>
+          <w:shd w:val="clear" w:color="auto" w:fill="FFFFFF"/>
+        </w:rPr>
+        <w:t>adalah sebuah kegiatan global yang diadakan oleh</w:t>
+      </w:r>
+      <w:r>
+        <w:rPr>
+          <w:rStyle w:val="apple-converted-space"/>
+          <w:rFonts w:ascii="Arial" w:hAnsi="Arial" w:cs="Arial"/>
+          <w:color w:val="252525"/>
+          <w:sz w:val="21"/>
+          <w:szCs w:val="21"/>
+          <w:shd w:val="clear" w:color="auto" w:fill="FFFFFF"/>
+        </w:rPr>
+        <w:t> </w:t>
+      </w:r>
+      <w:r>
+        <w:rPr>
+          <w:rFonts w:ascii="Arial" w:hAnsi="Arial" w:cs="Arial"/>
+          <w:sz w:val="21"/>
+          <w:szCs w:val="21"/>
+          <w:shd w:val="clear" w:color="auto" w:fill="FFFFFF"/>
+        </w:rPr>
+        <w:t>Worl</w:t>
+      </w:r>
+      <w:r>
+        <w:rPr>
+          <w:rFonts w:ascii="Arial" w:hAnsi="Arial" w:cs="Arial"/>
+          <w:sz w:val="21"/>
+          <w:szCs w:val="21"/>
+          <w:shd w:val="clear" w:color="auto" w:fill="FFFFFF"/>
+        </w:rPr>
+        <w:t>d</w:t>
+      </w:r>
+      <w:r>
+        <w:rPr>
+          <w:rFonts w:ascii="Arial" w:hAnsi="Arial" w:cs="Arial"/>
+          <w:sz w:val="21"/>
+          <w:szCs w:val="21"/>
+          <w:shd w:val="clear" w:color="auto" w:fill="FFFFFF"/>
+        </w:rPr>
+        <w:t xml:space="preserve"> Wide Fund for Nature</w:t>
+      </w:r>
+      <w:r>
+        <w:rPr>
+          <w:rFonts w:ascii="Arial" w:hAnsi="Arial" w:cs="Arial"/>
+          <w:color w:val="252525"/>
+          <w:sz w:val="21"/>
+          <w:szCs w:val="21"/>
+          <w:shd w:val="clear" w:color="auto" w:fill="FFFFFF"/>
+        </w:rPr>
+        <w:t>(WWF) pada Sabtu terakhir bulan Maret setiap tahunnya. Kegiatan ini berupa pemadaman</w:t>
+      </w:r>
+      <w:r>
+        <w:rPr>
+          <w:rStyle w:val="apple-converted-space"/>
+          <w:rFonts w:ascii="Arial" w:hAnsi="Arial" w:cs="Arial"/>
+          <w:color w:val="252525"/>
+          <w:sz w:val="21"/>
+          <w:szCs w:val="21"/>
+          <w:shd w:val="clear" w:color="auto" w:fill="FFFFFF"/>
+        </w:rPr>
+        <w:t> </w:t>
+      </w:r>
+      <w:r>
+        <w:rPr>
+          <w:rFonts w:ascii="Arial" w:hAnsi="Arial" w:cs="Arial"/>
+          <w:sz w:val="21"/>
+          <w:szCs w:val="21"/>
+          <w:shd w:val="clear" w:color="auto" w:fill="FFFFFF"/>
+        </w:rPr>
+        <w:t>lampu</w:t>
+      </w:r>
+      <w:r>
+        <w:rPr>
+          <w:rStyle w:val="apple-converted-space"/>
+          <w:rFonts w:ascii="Arial" w:hAnsi="Arial" w:cs="Arial"/>
+          <w:color w:val="252525"/>
+          <w:sz w:val="21"/>
+          <w:szCs w:val="21"/>
+          <w:shd w:val="clear" w:color="auto" w:fill="FFFFFF"/>
+        </w:rPr>
+        <w:t> </w:t>
+      </w:r>
+      <w:r>
+        <w:rPr>
+          <w:rFonts w:ascii="Arial" w:hAnsi="Arial" w:cs="Arial"/>
+          <w:color w:val="252525"/>
+          <w:sz w:val="21"/>
+          <w:szCs w:val="21"/>
+          <w:shd w:val="clear" w:color="auto" w:fill="FFFFFF"/>
+        </w:rPr>
+        <w:t>yang tidak diperlukan di rumah dan perkantoran selama satu jam untuk meningkatkan kesadaran akan perlunya tindakan serius menghadapi</w:t>
+      </w:r>
+      <w:r>
+        <w:rPr>
+          <w:rStyle w:val="apple-converted-space"/>
+          <w:rFonts w:ascii="Arial" w:hAnsi="Arial" w:cs="Arial"/>
+          <w:color w:val="252525"/>
+          <w:sz w:val="21"/>
+          <w:szCs w:val="21"/>
+          <w:shd w:val="clear" w:color="auto" w:fill="FFFFFF"/>
+        </w:rPr>
+        <w:t> </w:t>
+      </w:r>
+      <w:r>
+        <w:rPr>
+          <w:rFonts w:ascii="Arial" w:hAnsi="Arial" w:cs="Arial"/>
+          <w:sz w:val="21"/>
+          <w:szCs w:val="21"/>
+          <w:shd w:val="clear" w:color="auto" w:fill="FFFFFF"/>
+        </w:rPr>
+        <w:t>perubahan iklim</w:t>
+      </w:r>
+      <w:r>
+        <w:rPr>
+          <w:rFonts w:ascii="Arial" w:hAnsi="Arial" w:cs="Arial"/>
+          <w:color w:val="252525"/>
+          <w:sz w:val="21"/>
+          <w:szCs w:val="21"/>
+          <w:shd w:val="clear" w:color="auto" w:fill="FFFFFF"/>
+        </w:rPr>
+        <w:t>. Kegiatan yang dicetuskan WWF dan</w:t>
+      </w:r>
+      <w:r>
+        <w:rPr>
+          <w:rStyle w:val="apple-converted-space"/>
+          <w:rFonts w:ascii="Arial" w:hAnsi="Arial" w:cs="Arial"/>
+          <w:color w:val="252525"/>
+          <w:sz w:val="21"/>
+          <w:szCs w:val="21"/>
+          <w:shd w:val="clear" w:color="auto" w:fill="FFFFFF"/>
+        </w:rPr>
+        <w:t> </w:t>
+      </w:r>
+      <w:r>
+        <w:rPr>
+          <w:rFonts w:ascii="Arial" w:hAnsi="Arial" w:cs="Arial"/>
+          <w:i/>
+          <w:iCs/>
+          <w:color w:val="252525"/>
+          <w:sz w:val="21"/>
+          <w:szCs w:val="21"/>
+          <w:shd w:val="clear" w:color="auto" w:fill="FFFFFF"/>
+        </w:rPr>
+        <w:t>Leo Burnett</w:t>
+      </w:r>
+      <w:r>
+        <w:rPr>
+          <w:rStyle w:val="apple-converted-space"/>
+          <w:rFonts w:ascii="Arial" w:hAnsi="Arial" w:cs="Arial"/>
+          <w:color w:val="252525"/>
+          <w:sz w:val="21"/>
+          <w:szCs w:val="21"/>
+          <w:shd w:val="clear" w:color="auto" w:fill="FFFFFF"/>
+        </w:rPr>
+        <w:t> </w:t>
+      </w:r>
+      <w:r>
+        <w:rPr>
+          <w:rFonts w:ascii="Arial" w:hAnsi="Arial" w:cs="Arial"/>
+          <w:color w:val="252525"/>
+          <w:sz w:val="21"/>
+          <w:szCs w:val="21"/>
+          <w:shd w:val="clear" w:color="auto" w:fill="FFFFFF"/>
+        </w:rPr>
+        <w:t>ini pertama kali diselenggarakan pada tahun 2007.</w:t>
+      </w:r>
+    </w:p>
+    <w:p>
+      <w:r>
+        <w:rPr>
+          <w:rFonts w:ascii="Arial" w:hAnsi="Arial" w:cs="Arial"/>
+          <w:color w:val="252525"/>
+          <w:sz w:val="21"/>
+          <w:szCs w:val="21"/>
+          <w:shd w:val="clear" w:color="auto" w:fill="FFFFFF"/>
+        </w:rPr>
+        <w:t xml:space="preserve">Di Indonesia sendiri earthhour pertama kali diadakan pada Sabtu, 28 maret 2009 tepatnya dimulai dari DKI Jakarta. </w:t>
+      </w:r>
+      <w:r>
+        <w:rPr>
+          <w:rFonts w:ascii="Arial" w:hAnsi="Arial" w:cs="Arial"/>
+          <w:color w:val="000000"/>
+          <w:sz w:val="21"/>
+          <w:szCs w:val="21"/>
+          <w:shd w:val="clear" w:color="auto" w:fill="FFFFFF"/>
+        </w:rPr>
+        <w:t>Di Indonesia, jargon Earth Hour diadaptasi menjadi "Pilih Bumi sekarat atau Bumi selamat?". Kenapa dimulai di Jakarta? Karena akan strategis jika inisiatif perubahan bagi masyarakat Indonesia diangkat dari ibukota negara dimana semua unsur nasional bisa terlibat, mulai dari pemerintahan, korporasi, media massa, komunitas, kampus, dan sekolah.</w:t>
+      </w:r>
+      <w:r>
+        <w:rPr>
+          <w:rFonts w:ascii="Arial" w:hAnsi="Arial" w:cs="Arial"/>
+          <w:color w:val="000000"/>
+          <w:sz w:val="21"/>
+          <w:szCs w:val="21"/>
+          <w:shd w:val="clear" w:color="auto" w:fill="FFFFFF"/>
+        </w:rPr>
+        <w:t xml:space="preserve"> </w:t>
+      </w:r>
+      <w:r>
+        <w:rPr>
+          <w:rFonts w:ascii="Arial" w:hAnsi="Arial" w:cs="Arial"/>
+          <w:color w:val="000000"/>
+          <w:sz w:val="21"/>
+          <w:szCs w:val="21"/>
+          <w:shd w:val="clear" w:color="auto" w:fill="FFFFFF"/>
+        </w:rPr>
+        <w:t>Earth Hour Indonesia 2010 diadakan pada Sabtu, 27 Maret, jam 20.30 – 21.30 (waktu setempat). Rekor partisipasi Earth Hour di seluruh dunia tahun ini adalah 4.616 kota di 128 negara. Ini adalah tahun kedua Earth Hour diadakan di Indonesia dengan jargon "Ubah Dunia dalam 1 Jam".</w:t>
+      </w:r>
+      <w:r>
+        <w:rPr>
+          <w:rFonts w:ascii="Arial" w:hAnsi="Arial" w:cs="Arial"/>
+          <w:color w:val="000000"/>
+          <w:sz w:val="21"/>
+          <w:szCs w:val="21"/>
+          <w:shd w:val="clear" w:color="auto" w:fill="FFFFFF"/>
+        </w:rPr>
+        <w:t xml:space="preserve"> </w:t>
+      </w:r>
+      <w:r>
+        <w:rPr>
+          <w:rFonts w:ascii="Arial" w:hAnsi="Arial" w:cs="Arial"/>
+          <w:color w:val="000000"/>
+          <w:sz w:val="21"/>
+          <w:szCs w:val="21"/>
+          <w:shd w:val="clear" w:color="auto" w:fill="FFFFFF"/>
+        </w:rPr>
+        <w:t>Earth Hour Indonesia 2011 diadakan pada Sabtu, 26 Maret, jam 20.30 – 21.30 (waktu setempat). Di tahun ini, Earth Hour memecahkan rekor kampanye lingkungan dengan partisipan terbesar di dunia, yaitu 5.251 kota di 135 negara. Logo 60 Earth Hour berubah menjadi 60+ karena kampanye ini tidak hanya mengangkat publik untuk mengubah gaya hidupnya menjadi hemat listrik saja tapi juga mendukung gaya hidup lain yang lebih ramah lingkungan</w:t>
+      </w:r>
+      <w:r>
+        <w:rPr>
+          <w:rFonts w:ascii="Arial" w:hAnsi="Arial" w:cs="Arial"/>
+          <w:color w:val="000000"/>
+          <w:sz w:val="21"/>
+          <w:szCs w:val="21"/>
+          <w:shd w:val="clear" w:color="auto" w:fill="FFFFFF"/>
+        </w:rPr>
+        <w:t>.</w:t>
+      </w:r>
+      <w:r>
+        <w:rPr>
+          <w:rFonts w:ascii="Arial" w:hAnsi="Arial" w:cs="Arial"/>
+          <w:color w:val="000000"/>
+          <w:sz w:val="21"/>
+          <w:szCs w:val="21"/>
+          <w:shd w:val="clear" w:color="auto" w:fill="FFFFFF"/>
+        </w:rPr>
+        <w:t xml:space="preserve"> </w:t>
+      </w:r>
+      <w:r>
+        <w:rPr>
+          <w:rFonts w:ascii="Arial" w:hAnsi="Arial" w:cs="Arial"/>
+          <w:color w:val="000000"/>
+          <w:sz w:val="21"/>
+          <w:szCs w:val="21"/>
+          <w:shd w:val="clear" w:color="auto" w:fill="FFFFFF"/>
+        </w:rPr>
+        <w:t>Di tahun 2011, Earth Hour Indonesia didukung oleh Jakarta, Bandung, Semarang, Yogyakarta, dan Surabaya.</w:t>
+      </w:r>
+      <w:r>
+        <w:rPr>
+          <w:rStyle w:val="apple-converted-space"/>
+          <w:rFonts w:ascii="Arial" w:hAnsi="Arial" w:cs="Arial"/>
+          <w:color w:val="000000"/>
+          <w:sz w:val="21"/>
+          <w:szCs w:val="21"/>
+          <w:shd w:val="clear" w:color="auto" w:fill="FFFFFF"/>
+        </w:rPr>
+        <w:t> </w:t>
+      </w:r>
+      <w:r>
+        <w:rPr>
+          <w:rFonts w:ascii="Arial" w:hAnsi="Arial" w:cs="Arial"/>
+          <w:color w:val="000000"/>
+          <w:sz w:val="21"/>
+          <w:szCs w:val="21"/>
+          <w:shd w:val="clear" w:color="auto" w:fill="FFFFFF"/>
+        </w:rPr>
+        <w:t>Earth Hour Indonesia 2012 diadakan pada Sabtu, 31 Maret, jam 20.30 – 21.30 (waktu setempat) Secara global</w:t>
+      </w:r>
+      <w:r>
+        <w:rPr>
+          <w:rFonts w:ascii="Arial" w:hAnsi="Arial" w:cs="Arial"/>
+          <w:color w:val="000000"/>
+          <w:sz w:val="21"/>
+          <w:szCs w:val="21"/>
+          <w:shd w:val="clear" w:color="auto" w:fill="FFFFFF"/>
+        </w:rPr>
+        <w:t>.</w:t>
+      </w:r>
+      <w:r>
+        <w:rPr>
+          <w:rFonts w:ascii="Arial" w:hAnsi="Arial" w:cs="Arial"/>
+          <w:color w:val="000000"/>
+          <w:sz w:val="21"/>
+          <w:szCs w:val="21"/>
+          <w:shd w:val="clear" w:color="auto" w:fill="FFFFFF"/>
+        </w:rPr>
+        <w:t xml:space="preserve"> </w:t>
+      </w:r>
+      <w:r>
+        <w:rPr>
+          <w:rFonts w:ascii="Arial" w:hAnsi="Arial" w:cs="Arial"/>
+          <w:color w:val="000000"/>
+          <w:sz w:val="21"/>
+          <w:szCs w:val="21"/>
+          <w:shd w:val="clear" w:color="auto" w:fill="FFFFFF"/>
+        </w:rPr>
+        <w:t>Di Indonesia, jargon kampanye "I Will If You Will" diadaptasi menjadi "Ini Aksiku! Mana Aksimu?" untuk mengangkat aksi-aksi perubahan gaya hidup ramah lingkungan</w:t>
+      </w:r>
+      <w:r>
+        <w:rPr>
+          <w:rFonts w:ascii="Arial" w:hAnsi="Arial" w:cs="Arial"/>
+          <w:color w:val="000000"/>
+          <w:sz w:val="21"/>
+          <w:szCs w:val="21"/>
+          <w:shd w:val="clear" w:color="auto" w:fill="FFFFFF"/>
+        </w:rPr>
+        <w:t xml:space="preserve">. </w:t>
+      </w:r>
+      <w:r>
+        <w:rPr>
+          <w:rFonts w:ascii="Arial" w:hAnsi="Arial" w:cs="Arial"/>
+          <w:color w:val="000000"/>
+          <w:sz w:val="21"/>
+          <w:szCs w:val="21"/>
+          <w:shd w:val="clear" w:color="auto" w:fill="FFFFFF"/>
+        </w:rPr>
+        <w:t>Earth Hour Indonesia 2013 diadakan pada Sabtu, 23 Maret, jam 20.30 – 21.30 (waktu setempat). Tahun ini kelompok masyarakat, komunitas, media massa, korporasi, dan pemerintahan kota yang mendukung Earth Hour ada di 33 kota; yaitu Banda Aceh, Medan, Pekan Baru, Jabodetabek, Bandung, Cimahi, Semarang, Solo, Yogyakarta, Surabaya, Malang, Gresik, Kediri, Sidoarjo, Denpasar, Pontianak, Palangka Raya, Banjarmasin, Balikpapan, Samarinda, Sangatta, Tarakan, Sorowako, dan Makassar.</w:t>
+      </w:r>
+      <w:r>
+        <w:rPr>
+          <w:rFonts w:ascii="Arial" w:hAnsi="Arial" w:cs="Arial"/>
+          <w:color w:val="000000"/>
+          <w:sz w:val="21"/>
+          <w:szCs w:val="21"/>
+          <w:shd w:val="clear" w:color="auto" w:fill="FFFFFF"/>
+        </w:rPr>
+        <w:t xml:space="preserve"> </w:t>
+      </w:r>
+      <w:r>
+        <w:rPr>
+          <w:rFonts w:ascii="Arial" w:hAnsi="Arial" w:cs="Arial"/>
+          <w:color w:val="000000"/>
+          <w:sz w:val="21"/>
+          <w:szCs w:val="21"/>
+          <w:shd w:val="clear" w:color="auto" w:fill="FFFFFF"/>
+        </w:rPr>
+        <w:t>Kampanye Earth Hour 2013 di Indonesia berlangsung selama 60 hari, yaitu 30 hari sebelum dan 30 hari sesudah 23 Maret 2013. Kampanye Earth Hour ditutup pada hari Bumi, yaitu 22 April. Kenapa? Karena Komunitas Earth Hour Indonesia hendak memberi pemahaman bahwa perubahan kebiasaan tidak bisa diraih hanya dengan proses edukasi yang dilakukan satu kali selama satu jam setiap tahun, tapi perlu dilakukan setiap hari. Dan, Earth Hour bukan peristiwa seremonial, namun momentum yang mengingatkan diri sendiri untuk perubahan kecil yang berdampak besar bila menjadi gaya hidup.</w:t>
+      </w:r>
+      <w:r>
+        <w:rPr>
+          <w:rFonts w:ascii="Arial" w:hAnsi="Arial" w:cs="Arial"/>
+          <w:color w:val="000000"/>
+          <w:sz w:val="21"/>
+          <w:szCs w:val="21"/>
+          <w:shd w:val="clear" w:color="auto" w:fill="FFFFFF"/>
+        </w:rPr>
+        <w:t xml:space="preserve"> </w:t>
+      </w:r>
+      <w:r>
+        <w:rPr>
+          <w:rFonts w:ascii="Arial" w:hAnsi="Arial" w:cs="Arial"/>
+          <w:color w:val="000000"/>
+          <w:sz w:val="21"/>
+          <w:szCs w:val="21"/>
+          <w:shd w:val="clear" w:color="auto" w:fill="FFFFFF"/>
+        </w:rPr>
+        <w:t xml:space="preserve">Jadi diharapkan, kampanye Earth Hour bisa bergulir jadi inisiatif lebih banyak orang di kota-kota lain. Aksi ini </w:t>
+      </w:r>
+      <w:r>
+        <w:rPr>
+          <w:rFonts w:ascii="Arial" w:hAnsi="Arial" w:cs="Arial"/>
+          <w:color w:val="000000"/>
+          <w:sz w:val="21"/>
+          <w:szCs w:val="21"/>
+          <w:shd w:val="clear" w:color="auto" w:fill="FFFFFF"/>
+        </w:rPr>
+        <w:t>diharapkan berlanjut</w:t>
+      </w:r>
+      <w:bookmarkStart w:id="0" w:name="_GoBack"/>
+      <w:bookmarkEnd w:id="0"/>
+      <w:r>
+        <w:rPr>
+          <w:rFonts w:ascii="Arial" w:hAnsi="Arial" w:cs="Arial"/>
+          <w:color w:val="000000"/>
+          <w:sz w:val="21"/>
+          <w:szCs w:val="21"/>
+          <w:shd w:val="clear" w:color="auto" w:fill="FFFFFF"/>
+        </w:rPr>
+        <w:t xml:space="preserve"> secara rutin pada hari Sabtu Minggu jam 20.30 – 21.30 waktu setempat  setiap akhir bulan Maret tiap tahunnya.</w:t>
+      </w:r>
+      <w:r>
+        <w:rPr>
+          <w:rFonts w:ascii="Arial" w:hAnsi="Arial" w:cs="Arial"/>
+          <w:color w:val="000000"/>
+          <w:sz w:val="21"/>
+          <w:szCs w:val="21"/>
+          <w:shd w:val="clear" w:color="auto" w:fill="FFFFFF"/>
+        </w:rPr>
+        <w:t xml:space="preserve"> </w:t>
+      </w:r>
+      <w:r>
+        <w:rPr>
+          <w:rFonts w:ascii="Arial" w:hAnsi="Arial" w:cs="Arial"/>
+          <w:color w:val="000000"/>
+          <w:sz w:val="21"/>
+          <w:szCs w:val="21"/>
+          <w:shd w:val="clear" w:color="auto" w:fill="FFFFFF"/>
+        </w:rPr>
+        <w:t>Secara global, kampanye Earth Hour masih dianggap sebagai aksi lingkungan secara sukarela terbesar di dunia sejak 2011 dengan total partisipasi sekitar 2 milyar orang di 7.001 kota di 152 negara.</w:t>
+      </w:r>
+    </w:p>
+    <w:p>
+      <w:pPr>
+        <w:pStyle w:val="Heading1"/>
         <w:jc w:val="center"/>
         <w:rPr>
           <w:rFonts w:ascii="Times New Roman" w:hAnsi="Times New Roman" w:cs="Times New Roman"/>
-          <w:b/>
           <w:color w:val="auto"/>
           <w:sz w:val="48"/>
           <w:szCs w:val="48"/>
@@ -51,949 +539,8 @@
           <w:szCs w:val="48"/>
           <w:u w:val="single"/>
         </w:rPr>
-        <w:t xml:space="preserve">Sejarah </w:t>
-      </w:r>
-      <w:proofErr w:type="spellStart"/>
-      <w:r>
-        <w:rPr>
-          <w:rFonts w:ascii="Times New Roman" w:hAnsi="Times New Roman" w:cs="Times New Roman"/>
-          <w:b/>
-          <w:color w:val="auto"/>
-          <w:sz w:val="48"/>
-          <w:szCs w:val="48"/>
-          <w:u w:val="single"/>
-        </w:rPr>
-        <w:t>EarthHour</w:t>
-      </w:r>
-      <w:proofErr w:type="spellEnd"/>
-    </w:p>
-    <w:p>
-      <w:pPr>
-        <w:pStyle w:val="Heading2"/>
-        <w:spacing w:line="276" w:lineRule="auto"/>
-        <w:ind w:firstLine="567"/>
-        <w:jc w:val="both"/>
-        <w:rPr>
-          <w:rFonts w:ascii="Times New Roman" w:hAnsi="Times New Roman" w:cs="Times New Roman"/>
-          <w:color w:val="auto"/>
-          <w:sz w:val="24"/>
-          <w:szCs w:val="24"/>
-        </w:rPr>
-      </w:pPr>
-      <w:proofErr w:type="spellStart"/>
-      <w:r>
-        <w:rPr>
-          <w:rFonts w:ascii="Times New Roman" w:hAnsi="Times New Roman" w:cs="Times New Roman"/>
-          <w:color w:val="auto"/>
-          <w:sz w:val="24"/>
-          <w:szCs w:val="24"/>
-        </w:rPr>
-        <w:t>Earth</w:t>
-      </w:r>
-      <w:proofErr w:type="spellEnd"/>
-      <w:r>
-        <w:rPr>
-          <w:rFonts w:ascii="Times New Roman" w:hAnsi="Times New Roman" w:cs="Times New Roman"/>
-          <w:color w:val="auto"/>
-          <w:sz w:val="24"/>
-          <w:szCs w:val="24"/>
-        </w:rPr>
-        <w:t xml:space="preserve"> </w:t>
-      </w:r>
-      <w:proofErr w:type="spellStart"/>
-      <w:r>
-        <w:rPr>
-          <w:rFonts w:ascii="Times New Roman" w:hAnsi="Times New Roman" w:cs="Times New Roman"/>
-          <w:color w:val="auto"/>
-          <w:sz w:val="24"/>
-          <w:szCs w:val="24"/>
-        </w:rPr>
-        <w:t>Hour</w:t>
-      </w:r>
-      <w:proofErr w:type="spellEnd"/>
-      <w:r>
-        <w:rPr>
-          <w:rFonts w:ascii="Times New Roman" w:hAnsi="Times New Roman" w:cs="Times New Roman"/>
-          <w:color w:val="auto"/>
-          <w:sz w:val="24"/>
-          <w:szCs w:val="24"/>
-        </w:rPr>
-        <w:t xml:space="preserve"> Indonesia 2013 diadakan pada Sabtu, 23 Maret, jam 20.30 – 21.30 (waktu setempat). Tahun ini kelompok masyarakat, komunitas, media massa, korporasi, dan pemerintahan kota yang mendukung </w:t>
-      </w:r>
-      <w:proofErr w:type="spellStart"/>
-      <w:r>
-        <w:rPr>
-          <w:rFonts w:ascii="Times New Roman" w:hAnsi="Times New Roman" w:cs="Times New Roman"/>
-          <w:color w:val="auto"/>
-          <w:sz w:val="24"/>
-          <w:szCs w:val="24"/>
-        </w:rPr>
-        <w:t>Earth</w:t>
-      </w:r>
-      <w:proofErr w:type="spellEnd"/>
-      <w:r>
-        <w:rPr>
-          <w:rFonts w:ascii="Times New Roman" w:hAnsi="Times New Roman" w:cs="Times New Roman"/>
-          <w:color w:val="auto"/>
-          <w:sz w:val="24"/>
-          <w:szCs w:val="24"/>
-        </w:rPr>
-        <w:t xml:space="preserve"> </w:t>
-      </w:r>
-      <w:proofErr w:type="spellStart"/>
-      <w:r>
-        <w:rPr>
-          <w:rFonts w:ascii="Times New Roman" w:hAnsi="Times New Roman" w:cs="Times New Roman"/>
-          <w:color w:val="auto"/>
-          <w:sz w:val="24"/>
-          <w:szCs w:val="24"/>
-        </w:rPr>
-        <w:t>Hour</w:t>
-      </w:r>
-      <w:proofErr w:type="spellEnd"/>
-      <w:r>
-        <w:rPr>
-          <w:rFonts w:ascii="Times New Roman" w:hAnsi="Times New Roman" w:cs="Times New Roman"/>
-          <w:color w:val="auto"/>
-          <w:sz w:val="24"/>
-          <w:szCs w:val="24"/>
-        </w:rPr>
-        <w:t xml:space="preserve"> ada di 33 kota; yaitu Banda Aceh, Medan, Pekan Baru, Jabodetabek, Bandung, Cimahi, Semarang, Solo, Yogyakarta, Surabaya, Malang, Gresik, Kediri, Sidoarjo, Denpasar, Pontianak, Palangka Raya, Banjarmasin, Balikpapan, Samarinda, </w:t>
-      </w:r>
-      <w:proofErr w:type="spellStart"/>
-      <w:r>
-        <w:rPr>
-          <w:rFonts w:ascii="Times New Roman" w:hAnsi="Times New Roman" w:cs="Times New Roman"/>
-          <w:color w:val="auto"/>
-          <w:sz w:val="24"/>
-          <w:szCs w:val="24"/>
-        </w:rPr>
-        <w:t>Sangatta</w:t>
-      </w:r>
-      <w:proofErr w:type="spellEnd"/>
-      <w:r>
-        <w:rPr>
-          <w:rFonts w:ascii="Times New Roman" w:hAnsi="Times New Roman" w:cs="Times New Roman"/>
-          <w:color w:val="auto"/>
-          <w:sz w:val="24"/>
-          <w:szCs w:val="24"/>
-        </w:rPr>
-        <w:t xml:space="preserve">, Tarakan, </w:t>
-      </w:r>
-      <w:proofErr w:type="spellStart"/>
-      <w:r>
-        <w:rPr>
-          <w:rFonts w:ascii="Times New Roman" w:hAnsi="Times New Roman" w:cs="Times New Roman"/>
-          <w:color w:val="auto"/>
-          <w:sz w:val="24"/>
-          <w:szCs w:val="24"/>
-        </w:rPr>
-        <w:t>Sorowako</w:t>
-      </w:r>
-      <w:proofErr w:type="spellEnd"/>
-      <w:r>
-        <w:rPr>
-          <w:rFonts w:ascii="Times New Roman" w:hAnsi="Times New Roman" w:cs="Times New Roman"/>
-          <w:color w:val="auto"/>
-          <w:sz w:val="24"/>
-          <w:szCs w:val="24"/>
-        </w:rPr>
-        <w:t xml:space="preserve">, dan Makassar. Setiap kota punya target untuk mematikan ikon kota/nasional dan mendapat dukungan dari pemimpin kota. Targetnya, kampanye perubahan gaya hidup ini dapat </w:t>
-      </w:r>
-      <w:proofErr w:type="spellStart"/>
-      <w:r>
-        <w:rPr>
-          <w:rFonts w:ascii="Times New Roman" w:hAnsi="Times New Roman" w:cs="Times New Roman"/>
-          <w:color w:val="auto"/>
-          <w:sz w:val="24"/>
-          <w:szCs w:val="24"/>
-        </w:rPr>
-        <w:t>diadaptasi</w:t>
-      </w:r>
-      <w:proofErr w:type="spellEnd"/>
-      <w:r>
-        <w:rPr>
-          <w:rFonts w:ascii="Times New Roman" w:hAnsi="Times New Roman" w:cs="Times New Roman"/>
-          <w:color w:val="auto"/>
-          <w:sz w:val="24"/>
-          <w:szCs w:val="24"/>
-        </w:rPr>
-        <w:t xml:space="preserve"> oleh 100% masyarakat Indonesia melalui inovasi baru dan kearifan lokal yang telah ada di budaya Indonesia.</w:t>
-      </w:r>
-    </w:p>
-    <w:p>
-      <w:pPr>
-        <w:pStyle w:val="Heading2"/>
-        <w:spacing w:line="276" w:lineRule="auto"/>
-        <w:ind w:firstLine="567"/>
-        <w:jc w:val="both"/>
-        <w:rPr>
-          <w:rFonts w:ascii="Times New Roman" w:hAnsi="Times New Roman" w:cs="Times New Roman"/>
-          <w:color w:val="auto"/>
-          <w:sz w:val="24"/>
-          <w:szCs w:val="24"/>
-        </w:rPr>
-      </w:pPr>
-      <w:r>
-        <w:rPr>
-          <w:rFonts w:ascii="Times New Roman" w:hAnsi="Times New Roman" w:cs="Times New Roman"/>
-          <w:color w:val="auto"/>
-          <w:sz w:val="24"/>
-          <w:szCs w:val="24"/>
-        </w:rPr>
-        <w:t xml:space="preserve">Kampanye </w:t>
-      </w:r>
-      <w:proofErr w:type="spellStart"/>
-      <w:r>
-        <w:rPr>
-          <w:rFonts w:ascii="Times New Roman" w:hAnsi="Times New Roman" w:cs="Times New Roman"/>
-          <w:color w:val="auto"/>
-          <w:sz w:val="24"/>
-          <w:szCs w:val="24"/>
-        </w:rPr>
-        <w:t>Earth</w:t>
-      </w:r>
-      <w:proofErr w:type="spellEnd"/>
-      <w:r>
-        <w:rPr>
-          <w:rFonts w:ascii="Times New Roman" w:hAnsi="Times New Roman" w:cs="Times New Roman"/>
-          <w:color w:val="auto"/>
-          <w:sz w:val="24"/>
-          <w:szCs w:val="24"/>
-        </w:rPr>
-        <w:t xml:space="preserve"> </w:t>
-      </w:r>
-      <w:proofErr w:type="spellStart"/>
-      <w:r>
-        <w:rPr>
-          <w:rFonts w:ascii="Times New Roman" w:hAnsi="Times New Roman" w:cs="Times New Roman"/>
-          <w:color w:val="auto"/>
-          <w:sz w:val="24"/>
-          <w:szCs w:val="24"/>
-        </w:rPr>
-        <w:t>Hour</w:t>
-      </w:r>
-      <w:proofErr w:type="spellEnd"/>
-      <w:r>
-        <w:rPr>
-          <w:rFonts w:ascii="Times New Roman" w:hAnsi="Times New Roman" w:cs="Times New Roman"/>
-          <w:color w:val="auto"/>
-          <w:sz w:val="24"/>
-          <w:szCs w:val="24"/>
-        </w:rPr>
-        <w:t xml:space="preserve"> 2013 di Indonesia berlangsung selama 60 hari, yaitu 30 hari sebelum dan 30 hari sesudah 23 Maret 2013. Kampanye </w:t>
-      </w:r>
-      <w:proofErr w:type="spellStart"/>
-      <w:r>
-        <w:rPr>
-          <w:rFonts w:ascii="Times New Roman" w:hAnsi="Times New Roman" w:cs="Times New Roman"/>
-          <w:color w:val="auto"/>
-          <w:sz w:val="24"/>
-          <w:szCs w:val="24"/>
-        </w:rPr>
-        <w:t>Earth</w:t>
-      </w:r>
-      <w:proofErr w:type="spellEnd"/>
-      <w:r>
-        <w:rPr>
-          <w:rFonts w:ascii="Times New Roman" w:hAnsi="Times New Roman" w:cs="Times New Roman"/>
-          <w:color w:val="auto"/>
-          <w:sz w:val="24"/>
-          <w:szCs w:val="24"/>
-        </w:rPr>
-        <w:t xml:space="preserve"> </w:t>
-      </w:r>
-      <w:proofErr w:type="spellStart"/>
-      <w:r>
-        <w:rPr>
-          <w:rFonts w:ascii="Times New Roman" w:hAnsi="Times New Roman" w:cs="Times New Roman"/>
-          <w:color w:val="auto"/>
-          <w:sz w:val="24"/>
-          <w:szCs w:val="24"/>
-        </w:rPr>
-        <w:t>Hour</w:t>
-      </w:r>
-      <w:proofErr w:type="spellEnd"/>
-      <w:r>
-        <w:rPr>
-          <w:rFonts w:ascii="Times New Roman" w:hAnsi="Times New Roman" w:cs="Times New Roman"/>
-          <w:color w:val="auto"/>
-          <w:sz w:val="24"/>
-          <w:szCs w:val="24"/>
-        </w:rPr>
-        <w:t xml:space="preserve"> ditutup pada hari Bumi, yaitu 22 April. Kenapa? Karena Komunitas </w:t>
-      </w:r>
-      <w:proofErr w:type="spellStart"/>
-      <w:r>
-        <w:rPr>
-          <w:rFonts w:ascii="Times New Roman" w:hAnsi="Times New Roman" w:cs="Times New Roman"/>
-          <w:color w:val="auto"/>
-          <w:sz w:val="24"/>
-          <w:szCs w:val="24"/>
-        </w:rPr>
-        <w:t>Earth</w:t>
-      </w:r>
-      <w:proofErr w:type="spellEnd"/>
-      <w:r>
-        <w:rPr>
-          <w:rFonts w:ascii="Times New Roman" w:hAnsi="Times New Roman" w:cs="Times New Roman"/>
-          <w:color w:val="auto"/>
-          <w:sz w:val="24"/>
-          <w:szCs w:val="24"/>
-        </w:rPr>
-        <w:t xml:space="preserve"> </w:t>
-      </w:r>
-      <w:proofErr w:type="spellStart"/>
-      <w:r>
-        <w:rPr>
-          <w:rFonts w:ascii="Times New Roman" w:hAnsi="Times New Roman" w:cs="Times New Roman"/>
-          <w:color w:val="auto"/>
-          <w:sz w:val="24"/>
-          <w:szCs w:val="24"/>
-        </w:rPr>
-        <w:t>Hour</w:t>
-      </w:r>
-      <w:proofErr w:type="spellEnd"/>
-      <w:r>
-        <w:rPr>
-          <w:rFonts w:ascii="Times New Roman" w:hAnsi="Times New Roman" w:cs="Times New Roman"/>
-          <w:color w:val="auto"/>
-          <w:sz w:val="24"/>
-          <w:szCs w:val="24"/>
-        </w:rPr>
-        <w:t xml:space="preserve"> Indonesia hendak memberi pemahaman bahwa perubahan kebiasaan tidak bisa diraih hanya dengan proses edukasi yang dilakukan satu kali selama satu jam setiap tahun, tapi perlu dilakukan setiap hari. Dan, </w:t>
-      </w:r>
-      <w:proofErr w:type="spellStart"/>
-      <w:r>
-        <w:rPr>
-          <w:rFonts w:ascii="Times New Roman" w:hAnsi="Times New Roman" w:cs="Times New Roman"/>
-          <w:color w:val="auto"/>
-          <w:sz w:val="24"/>
-          <w:szCs w:val="24"/>
-        </w:rPr>
-        <w:t>Earth</w:t>
-      </w:r>
-      <w:proofErr w:type="spellEnd"/>
-      <w:r>
-        <w:rPr>
-          <w:rFonts w:ascii="Times New Roman" w:hAnsi="Times New Roman" w:cs="Times New Roman"/>
-          <w:color w:val="auto"/>
-          <w:sz w:val="24"/>
-          <w:szCs w:val="24"/>
-        </w:rPr>
-        <w:t xml:space="preserve"> </w:t>
-      </w:r>
-      <w:proofErr w:type="spellStart"/>
-      <w:r>
-        <w:rPr>
-          <w:rFonts w:ascii="Times New Roman" w:hAnsi="Times New Roman" w:cs="Times New Roman"/>
-          <w:color w:val="auto"/>
-          <w:sz w:val="24"/>
-          <w:szCs w:val="24"/>
-        </w:rPr>
-        <w:t>Hour</w:t>
-      </w:r>
-      <w:proofErr w:type="spellEnd"/>
-      <w:r>
-        <w:rPr>
-          <w:rFonts w:ascii="Times New Roman" w:hAnsi="Times New Roman" w:cs="Times New Roman"/>
-          <w:color w:val="auto"/>
-          <w:sz w:val="24"/>
-          <w:szCs w:val="24"/>
-        </w:rPr>
-        <w:t xml:space="preserve"> bukan peristiwa seremonial, namun momentum yang mengingatkan diri sendiri untuk perubahan kecil yang berdampak besar bila menjadi gaya hidup.</w:t>
-      </w:r>
-      <w:r>
-        <w:rPr>
-          <w:rFonts w:ascii="Times New Roman" w:hAnsi="Times New Roman" w:cs="Times New Roman"/>
-          <w:color w:val="auto"/>
-          <w:sz w:val="24"/>
-          <w:szCs w:val="24"/>
-        </w:rPr>
-        <w:br/>
-      </w:r>
-      <w:r>
-        <w:rPr>
-          <w:rFonts w:ascii="Times New Roman" w:hAnsi="Times New Roman" w:cs="Times New Roman"/>
-          <w:color w:val="auto"/>
-          <w:sz w:val="24"/>
-          <w:szCs w:val="24"/>
-        </w:rPr>
-        <w:t xml:space="preserve">Kami tidak pernah berhenti </w:t>
-      </w:r>
-      <w:proofErr w:type="spellStart"/>
-      <w:r>
-        <w:rPr>
-          <w:rFonts w:ascii="Times New Roman" w:hAnsi="Times New Roman" w:cs="Times New Roman"/>
-          <w:color w:val="auto"/>
-          <w:sz w:val="24"/>
-          <w:szCs w:val="24"/>
-        </w:rPr>
-        <w:t>ber-AKSI</w:t>
-      </w:r>
-      <w:proofErr w:type="spellEnd"/>
-      <w:r>
-        <w:rPr>
-          <w:rFonts w:ascii="Times New Roman" w:hAnsi="Times New Roman" w:cs="Times New Roman"/>
-          <w:color w:val="auto"/>
-          <w:sz w:val="24"/>
-          <w:szCs w:val="24"/>
-        </w:rPr>
-        <w:t xml:space="preserve"> dan hendak mengapresiasi inisiatif yang telah dilakukan banyak orang namun belum diangkat. Maka tahun ini </w:t>
-      </w:r>
-      <w:proofErr w:type="spellStart"/>
-      <w:r>
-        <w:rPr>
-          <w:rFonts w:ascii="Times New Roman" w:hAnsi="Times New Roman" w:cs="Times New Roman"/>
-          <w:color w:val="auto"/>
-          <w:sz w:val="24"/>
-          <w:szCs w:val="24"/>
-        </w:rPr>
-        <w:t>WWF-Indonesia</w:t>
-      </w:r>
-      <w:proofErr w:type="spellEnd"/>
-      <w:r>
-        <w:rPr>
-          <w:rFonts w:ascii="Times New Roman" w:hAnsi="Times New Roman" w:cs="Times New Roman"/>
-          <w:color w:val="auto"/>
-          <w:sz w:val="24"/>
-          <w:szCs w:val="24"/>
-        </w:rPr>
-        <w:t xml:space="preserve"> dan Komunitas </w:t>
-      </w:r>
-      <w:proofErr w:type="spellStart"/>
-      <w:r>
-        <w:rPr>
-          <w:rFonts w:ascii="Times New Roman" w:hAnsi="Times New Roman" w:cs="Times New Roman"/>
-          <w:color w:val="auto"/>
-          <w:sz w:val="24"/>
-          <w:szCs w:val="24"/>
-        </w:rPr>
-        <w:t>Earth</w:t>
-      </w:r>
-      <w:proofErr w:type="spellEnd"/>
-      <w:r>
-        <w:rPr>
-          <w:rFonts w:ascii="Times New Roman" w:hAnsi="Times New Roman" w:cs="Times New Roman"/>
-          <w:color w:val="auto"/>
-          <w:sz w:val="24"/>
-          <w:szCs w:val="24"/>
-        </w:rPr>
-        <w:t xml:space="preserve"> </w:t>
-      </w:r>
-      <w:proofErr w:type="spellStart"/>
-      <w:r>
-        <w:rPr>
-          <w:rFonts w:ascii="Times New Roman" w:hAnsi="Times New Roman" w:cs="Times New Roman"/>
-          <w:color w:val="auto"/>
-          <w:sz w:val="24"/>
-          <w:szCs w:val="24"/>
-        </w:rPr>
-        <w:t>Hour</w:t>
-      </w:r>
-      <w:proofErr w:type="spellEnd"/>
-      <w:r>
-        <w:rPr>
-          <w:rFonts w:ascii="Times New Roman" w:hAnsi="Times New Roman" w:cs="Times New Roman"/>
-          <w:color w:val="auto"/>
-          <w:sz w:val="24"/>
-          <w:szCs w:val="24"/>
-        </w:rPr>
-        <w:t xml:space="preserve"> Indonesia mengadakan Penghargaan Aksi untuk Bumi bagi kota yang memiliki aksi menarik yang dilakukan sekolah dan kelompok masyarakat. Dan, Penghargaan Aksi untuk Bumi bagi korporasi yang telah mulai memperhatikan praktek 3R</w:t>
-      </w:r>
-      <w:r>
-        <w:rPr>
-          <w:rStyle w:val="apple-converted-space"/>
-          <w:rFonts w:ascii="Times New Roman" w:hAnsi="Times New Roman" w:cs="Times New Roman"/>
-          <w:color w:val="auto"/>
-          <w:sz w:val="24"/>
-          <w:szCs w:val="24"/>
-        </w:rPr>
-        <w:t> </w:t>
-      </w:r>
-      <w:r>
-        <w:rPr>
-          <w:rFonts w:ascii="Times New Roman" w:hAnsi="Times New Roman" w:cs="Times New Roman"/>
-          <w:i/>
-          <w:iCs/>
-          <w:color w:val="auto"/>
-          <w:sz w:val="24"/>
-          <w:szCs w:val="24"/>
-        </w:rPr>
-        <w:t>(</w:t>
-      </w:r>
-      <w:proofErr w:type="spellStart"/>
-      <w:r>
-        <w:rPr>
-          <w:rFonts w:ascii="Times New Roman" w:hAnsi="Times New Roman" w:cs="Times New Roman"/>
-          <w:i/>
-          <w:iCs/>
-          <w:color w:val="auto"/>
-          <w:sz w:val="24"/>
-          <w:szCs w:val="24"/>
-        </w:rPr>
-        <w:t>reduce</w:t>
-      </w:r>
-      <w:proofErr w:type="spellEnd"/>
-      <w:r>
-        <w:rPr>
-          <w:rFonts w:ascii="Times New Roman" w:hAnsi="Times New Roman" w:cs="Times New Roman"/>
-          <w:i/>
-          <w:iCs/>
-          <w:color w:val="auto"/>
-          <w:sz w:val="24"/>
-          <w:szCs w:val="24"/>
-        </w:rPr>
-        <w:t xml:space="preserve">, </w:t>
-      </w:r>
-      <w:proofErr w:type="spellStart"/>
-      <w:r>
-        <w:rPr>
-          <w:rFonts w:ascii="Times New Roman" w:hAnsi="Times New Roman" w:cs="Times New Roman"/>
-          <w:i/>
-          <w:iCs/>
-          <w:color w:val="auto"/>
-          <w:sz w:val="24"/>
-          <w:szCs w:val="24"/>
-        </w:rPr>
-        <w:t>reuse</w:t>
-      </w:r>
-      <w:proofErr w:type="spellEnd"/>
-      <w:r>
-        <w:rPr>
-          <w:rFonts w:ascii="Times New Roman" w:hAnsi="Times New Roman" w:cs="Times New Roman"/>
-          <w:i/>
-          <w:iCs/>
-          <w:color w:val="auto"/>
-          <w:sz w:val="24"/>
-          <w:szCs w:val="24"/>
-        </w:rPr>
-        <w:t xml:space="preserve">, </w:t>
-      </w:r>
-      <w:proofErr w:type="spellStart"/>
-      <w:r>
-        <w:rPr>
-          <w:rFonts w:ascii="Times New Roman" w:hAnsi="Times New Roman" w:cs="Times New Roman"/>
-          <w:i/>
-          <w:iCs/>
-          <w:color w:val="auto"/>
-          <w:sz w:val="24"/>
-          <w:szCs w:val="24"/>
-        </w:rPr>
-        <w:t>recycle</w:t>
-      </w:r>
-      <w:proofErr w:type="spellEnd"/>
-      <w:r>
-        <w:rPr>
-          <w:rFonts w:ascii="Times New Roman" w:hAnsi="Times New Roman" w:cs="Times New Roman"/>
-          <w:i/>
-          <w:iCs/>
-          <w:color w:val="auto"/>
-          <w:sz w:val="24"/>
-          <w:szCs w:val="24"/>
-        </w:rPr>
-        <w:t>)</w:t>
-      </w:r>
-      <w:r>
-        <w:rPr>
-          <w:rStyle w:val="apple-converted-space"/>
-          <w:rFonts w:ascii="Times New Roman" w:hAnsi="Times New Roman" w:cs="Times New Roman"/>
-          <w:color w:val="auto"/>
-          <w:sz w:val="24"/>
-          <w:szCs w:val="24"/>
-        </w:rPr>
-        <w:t> </w:t>
-      </w:r>
-      <w:r>
-        <w:rPr>
-          <w:rFonts w:ascii="Times New Roman" w:hAnsi="Times New Roman" w:cs="Times New Roman"/>
-          <w:color w:val="auto"/>
-          <w:sz w:val="24"/>
-          <w:szCs w:val="24"/>
-        </w:rPr>
-        <w:t>dan kampanye/kebijakan internal yang lebih ramah lingkungan. Aksiku! Mana Aksimu?</w:t>
-      </w:r>
-    </w:p>
-    <w:p>
-      <w:pPr>
-        <w:pStyle w:val="Heading2"/>
-        <w:spacing w:line="276" w:lineRule="auto"/>
-        <w:ind w:firstLine="567"/>
-        <w:jc w:val="both"/>
-        <w:rPr>
-          <w:rFonts w:ascii="Times New Roman" w:hAnsi="Times New Roman" w:cs="Times New Roman"/>
-          <w:sz w:val="24"/>
-          <w:szCs w:val="24"/>
-        </w:rPr>
-      </w:pPr>
-      <w:r>
-        <w:rPr>
-          <w:rFonts w:ascii="Times New Roman" w:hAnsi="Times New Roman" w:cs="Times New Roman"/>
-          <w:color w:val="auto"/>
-          <w:sz w:val="24"/>
-          <w:szCs w:val="24"/>
-        </w:rPr>
-        <w:t xml:space="preserve">Tertarik untuk bergabung bersama kami? Ada Kelas Pemimpin Kreatif Indonesia atau disebut KEPIK yang diadakan untuk pengembangan kapasitas calon </w:t>
-      </w:r>
-      <w:proofErr w:type="spellStart"/>
-      <w:r>
-        <w:rPr>
-          <w:rFonts w:ascii="Times New Roman" w:hAnsi="Times New Roman" w:cs="Times New Roman"/>
-          <w:color w:val="auto"/>
-          <w:sz w:val="24"/>
-          <w:szCs w:val="24"/>
-        </w:rPr>
-        <w:t>voluntir</w:t>
-      </w:r>
-      <w:proofErr w:type="spellEnd"/>
-      <w:r>
-        <w:rPr>
-          <w:rFonts w:ascii="Times New Roman" w:hAnsi="Times New Roman" w:cs="Times New Roman"/>
-          <w:color w:val="auto"/>
-          <w:sz w:val="24"/>
-          <w:szCs w:val="24"/>
-        </w:rPr>
-        <w:t xml:space="preserve"> </w:t>
-      </w:r>
-      <w:proofErr w:type="spellStart"/>
-      <w:r>
-        <w:rPr>
-          <w:rFonts w:ascii="Times New Roman" w:hAnsi="Times New Roman" w:cs="Times New Roman"/>
-          <w:color w:val="auto"/>
-          <w:sz w:val="24"/>
-          <w:szCs w:val="24"/>
-        </w:rPr>
-        <w:t>Earth</w:t>
-      </w:r>
-      <w:proofErr w:type="spellEnd"/>
-      <w:r>
-        <w:rPr>
-          <w:rFonts w:ascii="Times New Roman" w:hAnsi="Times New Roman" w:cs="Times New Roman"/>
-          <w:color w:val="auto"/>
-          <w:sz w:val="24"/>
-          <w:szCs w:val="24"/>
-        </w:rPr>
-        <w:t xml:space="preserve"> </w:t>
-      </w:r>
-      <w:proofErr w:type="spellStart"/>
-      <w:r>
-        <w:rPr>
-          <w:rFonts w:ascii="Times New Roman" w:hAnsi="Times New Roman" w:cs="Times New Roman"/>
-          <w:color w:val="auto"/>
-          <w:sz w:val="24"/>
-          <w:szCs w:val="24"/>
-        </w:rPr>
-        <w:t>Hour</w:t>
-      </w:r>
-      <w:proofErr w:type="spellEnd"/>
-      <w:r>
-        <w:rPr>
-          <w:rFonts w:ascii="Times New Roman" w:hAnsi="Times New Roman" w:cs="Times New Roman"/>
-          <w:color w:val="auto"/>
-          <w:sz w:val="24"/>
-          <w:szCs w:val="24"/>
-        </w:rPr>
-        <w:t xml:space="preserve"> Indonesia. Ada beberapa nama adaptasi dari KEPIK di kota yang berbeda-beda supaya lebih lokal dan akrab, seperti Kujang di Bogor dan </w:t>
-      </w:r>
-      <w:proofErr w:type="spellStart"/>
-      <w:r>
-        <w:rPr>
-          <w:rFonts w:ascii="Times New Roman" w:hAnsi="Times New Roman" w:cs="Times New Roman"/>
-          <w:color w:val="auto"/>
-          <w:sz w:val="24"/>
-          <w:szCs w:val="24"/>
-        </w:rPr>
-        <w:t>Kinjeng</w:t>
-      </w:r>
-      <w:proofErr w:type="spellEnd"/>
-      <w:r>
-        <w:rPr>
-          <w:rFonts w:ascii="Times New Roman" w:hAnsi="Times New Roman" w:cs="Times New Roman"/>
-          <w:color w:val="auto"/>
-          <w:sz w:val="24"/>
-          <w:szCs w:val="24"/>
-        </w:rPr>
-        <w:t xml:space="preserve"> di Yogyakarta. Peserta KEPIK terbaik dan </w:t>
-      </w:r>
-      <w:proofErr w:type="spellStart"/>
-      <w:r>
-        <w:rPr>
-          <w:rFonts w:ascii="Times New Roman" w:hAnsi="Times New Roman" w:cs="Times New Roman"/>
-          <w:color w:val="auto"/>
-          <w:sz w:val="24"/>
-          <w:szCs w:val="24"/>
-        </w:rPr>
-        <w:t>dedikatif</w:t>
-      </w:r>
-      <w:proofErr w:type="spellEnd"/>
-      <w:r>
-        <w:rPr>
-          <w:rFonts w:ascii="Times New Roman" w:hAnsi="Times New Roman" w:cs="Times New Roman"/>
-          <w:color w:val="auto"/>
-          <w:sz w:val="24"/>
-          <w:szCs w:val="24"/>
-        </w:rPr>
-        <w:t xml:space="preserve"> akan </w:t>
-      </w:r>
-      <w:proofErr w:type="spellStart"/>
-      <w:r>
-        <w:rPr>
-          <w:rFonts w:ascii="Times New Roman" w:hAnsi="Times New Roman" w:cs="Times New Roman"/>
-          <w:color w:val="auto"/>
-          <w:sz w:val="24"/>
-          <w:szCs w:val="24"/>
-        </w:rPr>
-        <w:t>menjadi</w:t>
-      </w:r>
-      <w:r>
-        <w:rPr>
-          <w:rFonts w:ascii="Times New Roman" w:hAnsi="Times New Roman" w:cs="Times New Roman"/>
-          <w:i/>
-          <w:iCs/>
-          <w:color w:val="auto"/>
-          <w:sz w:val="24"/>
-          <w:szCs w:val="24"/>
-        </w:rPr>
-        <w:t>CHAMPIONS</w:t>
-      </w:r>
-      <w:proofErr w:type="spellEnd"/>
-      <w:r>
-        <w:rPr>
-          <w:rStyle w:val="apple-converted-space"/>
-          <w:rFonts w:ascii="Times New Roman" w:hAnsi="Times New Roman" w:cs="Times New Roman"/>
-          <w:color w:val="auto"/>
-          <w:sz w:val="24"/>
-          <w:szCs w:val="24"/>
-        </w:rPr>
-        <w:t> </w:t>
-      </w:r>
-      <w:r>
-        <w:rPr>
-          <w:rFonts w:ascii="Times New Roman" w:hAnsi="Times New Roman" w:cs="Times New Roman"/>
-          <w:color w:val="auto"/>
-          <w:sz w:val="24"/>
-          <w:szCs w:val="24"/>
-        </w:rPr>
-        <w:t xml:space="preserve">(tim berisi para </w:t>
-      </w:r>
-      <w:proofErr w:type="spellStart"/>
-      <w:r>
-        <w:rPr>
-          <w:rFonts w:ascii="Times New Roman" w:hAnsi="Times New Roman" w:cs="Times New Roman"/>
-          <w:color w:val="auto"/>
-          <w:sz w:val="24"/>
-          <w:szCs w:val="24"/>
-        </w:rPr>
-        <w:t>voluntir</w:t>
-      </w:r>
-      <w:proofErr w:type="spellEnd"/>
-      <w:r>
-        <w:rPr>
-          <w:rFonts w:ascii="Times New Roman" w:hAnsi="Times New Roman" w:cs="Times New Roman"/>
-          <w:color w:val="auto"/>
-          <w:sz w:val="24"/>
-          <w:szCs w:val="24"/>
-        </w:rPr>
-        <w:t xml:space="preserve"> inti yang fokus menjadi</w:t>
-      </w:r>
-      <w:r>
-        <w:rPr>
-          <w:rStyle w:val="apple-converted-space"/>
-          <w:rFonts w:ascii="Times New Roman" w:hAnsi="Times New Roman" w:cs="Times New Roman"/>
-          <w:color w:val="auto"/>
-          <w:sz w:val="24"/>
-          <w:szCs w:val="24"/>
-        </w:rPr>
-        <w:t> </w:t>
-      </w:r>
-      <w:proofErr w:type="spellStart"/>
-      <w:r>
-        <w:rPr>
-          <w:rFonts w:ascii="Times New Roman" w:hAnsi="Times New Roman" w:cs="Times New Roman"/>
-          <w:i/>
-          <w:iCs/>
-          <w:color w:val="auto"/>
-          <w:sz w:val="24"/>
-          <w:szCs w:val="24"/>
-        </w:rPr>
-        <w:t>campaigner</w:t>
-      </w:r>
-      <w:proofErr w:type="spellEnd"/>
-      <w:r>
-        <w:rPr>
-          <w:rStyle w:val="apple-converted-space"/>
-          <w:rFonts w:ascii="Times New Roman" w:hAnsi="Times New Roman" w:cs="Times New Roman"/>
-          <w:color w:val="auto"/>
-          <w:sz w:val="24"/>
-          <w:szCs w:val="24"/>
-        </w:rPr>
-        <w:t> </w:t>
-      </w:r>
-      <w:proofErr w:type="spellStart"/>
-      <w:r>
-        <w:rPr>
-          <w:rFonts w:ascii="Times New Roman" w:hAnsi="Times New Roman" w:cs="Times New Roman"/>
-          <w:color w:val="auto"/>
-          <w:sz w:val="24"/>
-          <w:szCs w:val="24"/>
-        </w:rPr>
-        <w:t>Earth</w:t>
-      </w:r>
-      <w:proofErr w:type="spellEnd"/>
-      <w:r>
-        <w:rPr>
-          <w:rFonts w:ascii="Times New Roman" w:hAnsi="Times New Roman" w:cs="Times New Roman"/>
-          <w:color w:val="auto"/>
-          <w:sz w:val="24"/>
-          <w:szCs w:val="24"/>
-        </w:rPr>
-        <w:t xml:space="preserve"> </w:t>
-      </w:r>
-      <w:proofErr w:type="spellStart"/>
-      <w:r>
-        <w:rPr>
-          <w:rFonts w:ascii="Times New Roman" w:hAnsi="Times New Roman" w:cs="Times New Roman"/>
-          <w:color w:val="auto"/>
-          <w:sz w:val="24"/>
-          <w:szCs w:val="24"/>
-        </w:rPr>
-        <w:t>Hour</w:t>
-      </w:r>
-      <w:proofErr w:type="spellEnd"/>
-      <w:r>
-        <w:rPr>
-          <w:rFonts w:ascii="Times New Roman" w:hAnsi="Times New Roman" w:cs="Times New Roman"/>
-          <w:color w:val="auto"/>
-          <w:sz w:val="24"/>
-          <w:szCs w:val="24"/>
-        </w:rPr>
-        <w:t xml:space="preserve"> di tiap kota). Kepik sendiri adalah serangga berguna bagi kita karena ia indikator sebuah lingkungan yang bersih. Jadi diharapkan para </w:t>
-      </w:r>
-      <w:proofErr w:type="spellStart"/>
-      <w:r>
-        <w:rPr>
-          <w:rFonts w:ascii="Times New Roman" w:hAnsi="Times New Roman" w:cs="Times New Roman"/>
-          <w:color w:val="auto"/>
-          <w:sz w:val="24"/>
-          <w:szCs w:val="24"/>
-        </w:rPr>
-        <w:t>voluntir</w:t>
-      </w:r>
-      <w:proofErr w:type="spellEnd"/>
-      <w:r>
-        <w:rPr>
-          <w:rFonts w:ascii="Times New Roman" w:hAnsi="Times New Roman" w:cs="Times New Roman"/>
-          <w:color w:val="auto"/>
-          <w:sz w:val="24"/>
-          <w:szCs w:val="24"/>
-        </w:rPr>
-        <w:t xml:space="preserve"> ini akan jadi pelopor gerakan lingkungan hidup yang dapat diandalkan di masing-masing kota.</w:t>
-      </w:r>
-      <w:r>
-        <w:rPr>
-          <w:rFonts w:ascii="Times New Roman" w:hAnsi="Times New Roman" w:cs="Times New Roman"/>
-          <w:color w:val="auto"/>
-          <w:sz w:val="24"/>
-          <w:szCs w:val="24"/>
-        </w:rPr>
-        <w:br/>
-      </w:r>
-      <w:r>
-        <w:rPr>
-          <w:rFonts w:ascii="Times New Roman" w:hAnsi="Times New Roman" w:cs="Times New Roman"/>
-          <w:sz w:val="24"/>
-          <w:szCs w:val="24"/>
-        </w:rPr>
-        <w:br/>
-      </w:r>
-      <w:r>
-        <w:rPr>
-          <w:rFonts w:ascii="Times New Roman" w:hAnsi="Times New Roman" w:cs="Times New Roman"/>
-          <w:sz w:val="24"/>
-          <w:szCs w:val="24"/>
-        </w:rPr>
-        <w:br/>
-      </w:r>
-      <w:r>
-        <w:rPr>
-          <w:rFonts w:ascii="Times New Roman" w:hAnsi="Times New Roman" w:cs="Times New Roman"/>
-          <w:sz w:val="24"/>
-          <w:szCs w:val="24"/>
-        </w:rPr>
-        <w:br/>
-      </w:r>
-      <w:r>
-        <w:rPr>
-          <w:rFonts w:ascii="Times New Roman" w:hAnsi="Times New Roman" w:cs="Times New Roman"/>
-          <w:sz w:val="24"/>
-          <w:szCs w:val="24"/>
-        </w:rPr>
-        <w:br/>
-      </w:r>
-      <w:r>
-        <w:rPr>
-          <w:rFonts w:ascii="Times New Roman" w:hAnsi="Times New Roman" w:cs="Times New Roman"/>
-          <w:sz w:val="24"/>
-          <w:szCs w:val="24"/>
-        </w:rPr>
-        <w:br/>
-      </w:r>
-      <w:r>
-        <w:rPr>
-          <w:rFonts w:ascii="Times New Roman" w:hAnsi="Times New Roman" w:cs="Times New Roman"/>
-          <w:sz w:val="24"/>
-          <w:szCs w:val="24"/>
-        </w:rPr>
-        <w:br/>
-      </w:r>
-    </w:p>
-    <w:p>
-      <w:pPr>
-        <w:pStyle w:val="Heading1"/>
-        <w:jc w:val="center"/>
-        <w:rPr>
-          <w:rFonts w:ascii="Times New Roman" w:hAnsi="Times New Roman" w:cs="Times New Roman"/>
-          <w:color w:val="auto"/>
-          <w:sz w:val="48"/>
-          <w:szCs w:val="48"/>
-          <w:u w:val="single"/>
-        </w:rPr>
-      </w:pPr>
-      <w:r>
-        <w:rPr>
-          <w:rFonts w:ascii="Times New Roman" w:hAnsi="Times New Roman" w:cs="Times New Roman"/>
-          <w:b/>
-          <w:color w:val="auto"/>
-          <w:sz w:val="48"/>
-          <w:szCs w:val="48"/>
-          <w:u w:val="single"/>
-        </w:rPr>
         <w:lastRenderedPageBreak/>
-        <w:t xml:space="preserve">Tim Dibalik </w:t>
-      </w:r>
-      <w:proofErr w:type="spellStart"/>
-      <w:r>
-        <w:rPr>
-          <w:rFonts w:ascii="Times New Roman" w:hAnsi="Times New Roman" w:cs="Times New Roman"/>
-          <w:b/>
-          <w:color w:val="auto"/>
-          <w:sz w:val="48"/>
-          <w:szCs w:val="48"/>
-          <w:u w:val="single"/>
-        </w:rPr>
-        <w:t>Earthhour</w:t>
-      </w:r>
-      <w:proofErr w:type="spellEnd"/>
-      <w:r>
-        <w:rPr>
-          <w:rFonts w:ascii="Times New Roman" w:hAnsi="Times New Roman" w:cs="Times New Roman"/>
-          <w:b/>
-          <w:color w:val="auto"/>
-          <w:sz w:val="48"/>
-          <w:szCs w:val="48"/>
-          <w:u w:val="single"/>
-        </w:rPr>
-        <w:t xml:space="preserve"> Indonesia</w:t>
+        <w:t>Tim Dibalik Earthhour Indonesia</w:t>
       </w:r>
       <w:r>
         <w:rPr>
@@ -1021,94 +568,27 @@
           <w:szCs w:val="24"/>
         </w:rPr>
       </w:pPr>
-      <w:proofErr w:type="spellStart"/>
-      <w:r>
-        <w:rPr>
-          <w:rFonts w:ascii="Times New Roman" w:hAnsi="Times New Roman" w:cs="Times New Roman"/>
-          <w:b/>
-          <w:color w:val="auto"/>
-          <w:sz w:val="24"/>
-          <w:szCs w:val="24"/>
-        </w:rPr>
-        <w:t>Verena</w:t>
-      </w:r>
-      <w:proofErr w:type="spellEnd"/>
-      <w:r>
-        <w:rPr>
-          <w:rFonts w:ascii="Times New Roman" w:hAnsi="Times New Roman" w:cs="Times New Roman"/>
-          <w:b/>
-          <w:color w:val="auto"/>
-          <w:sz w:val="24"/>
-          <w:szCs w:val="24"/>
-        </w:rPr>
-        <w:t xml:space="preserve"> </w:t>
-      </w:r>
-      <w:proofErr w:type="spellStart"/>
-      <w:r>
-        <w:rPr>
-          <w:rFonts w:ascii="Times New Roman" w:hAnsi="Times New Roman" w:cs="Times New Roman"/>
-          <w:b/>
-          <w:color w:val="auto"/>
-          <w:sz w:val="24"/>
-          <w:szCs w:val="24"/>
-        </w:rPr>
-        <w:t>Puspawardani</w:t>
-      </w:r>
-      <w:proofErr w:type="spellEnd"/>
-      <w:r>
-        <w:rPr>
-          <w:rFonts w:ascii="Times New Roman" w:hAnsi="Times New Roman" w:cs="Times New Roman"/>
-          <w:b/>
-          <w:color w:val="auto"/>
-          <w:sz w:val="24"/>
-          <w:szCs w:val="24"/>
-        </w:rPr>
-        <w:t xml:space="preserve"> (</w:t>
-      </w:r>
-      <w:proofErr w:type="spellStart"/>
-      <w:r>
-        <w:rPr>
-          <w:rFonts w:ascii="Times New Roman" w:hAnsi="Times New Roman" w:cs="Times New Roman"/>
-          <w:b/>
-          <w:color w:val="auto"/>
-          <w:sz w:val="24"/>
-          <w:szCs w:val="24"/>
-        </w:rPr>
-        <w:t>Ve</w:t>
-      </w:r>
-      <w:proofErr w:type="spellEnd"/>
-      <w:r>
-        <w:rPr>
-          <w:rFonts w:ascii="Times New Roman" w:hAnsi="Times New Roman" w:cs="Times New Roman"/>
-          <w:b/>
-          <w:color w:val="auto"/>
-          <w:sz w:val="24"/>
-          <w:szCs w:val="24"/>
-        </w:rPr>
-        <w:t>)</w:t>
-      </w:r>
-      <w:r>
-        <w:rPr>
-          <w:rFonts w:ascii="Times New Roman" w:hAnsi="Times New Roman" w:cs="Times New Roman"/>
-          <w:b/>
-          <w:color w:val="auto"/>
-          <w:sz w:val="24"/>
-          <w:szCs w:val="24"/>
-        </w:rPr>
-        <w:br/>
-      </w:r>
-      <w:proofErr w:type="spellStart"/>
-      <w:r>
-        <w:rPr>
-          <w:rFonts w:ascii="Times New Roman" w:hAnsi="Times New Roman" w:cs="Times New Roman"/>
-          <w:b/>
-          <w:color w:val="auto"/>
-          <w:sz w:val="24"/>
-          <w:szCs w:val="24"/>
-        </w:rPr>
+      <w:r>
+        <w:rPr>
+          <w:rFonts w:ascii="Times New Roman" w:hAnsi="Times New Roman" w:cs="Times New Roman"/>
+          <w:b/>
+          <w:color w:val="auto"/>
+          <w:sz w:val="24"/>
+          <w:szCs w:val="24"/>
+        </w:rPr>
+        <w:t>Verena Puspawardani (Ve)</w:t>
+      </w:r>
+      <w:r>
+        <w:rPr>
+          <w:rFonts w:ascii="Times New Roman" w:hAnsi="Times New Roman" w:cs="Times New Roman"/>
+          <w:b/>
+          <w:color w:val="auto"/>
+          <w:sz w:val="24"/>
+          <w:szCs w:val="24"/>
+        </w:rPr>
+        <w:br/>
         <w:t>@babung</w:t>
       </w:r>
-      <w:proofErr w:type="spellEnd"/>
       <w:r>
         <w:rPr>
           <w:rFonts w:ascii="Times New Roman" w:hAnsi="Times New Roman" w:cs="Times New Roman"/>
@@ -1128,14 +608,6 @@
           <w:szCs w:val="24"/>
         </w:rPr>
         <w:br/>
-      </w:r>
-      <w:r>
-        <w:rPr>
-          <w:rFonts w:ascii="Times New Roman" w:hAnsi="Times New Roman" w:cs="Times New Roman"/>
-          <w:color w:val="auto"/>
-          <w:sz w:val="24"/>
-          <w:szCs w:val="24"/>
-        </w:rPr>
         <w:t>Berusaha jadi warga Jakarta dan Indonesia yang baik lewat cinta alam dan budayanya: percaya dengan visi Earth Hour lewat kontribusi mudah, murah, dan tanpa batas (usia, jenis kelamin, status ekonomi sosial, religi, dan geografis). Sudah bergabung dengan kampanye ini sejak 2009 karena cinta dengan semangatnya, cinta dengan kekerabatannya, cinta dengan pengalamannya, dan cinta dengan cita-citanya. Mengutip Gilang Permana, Koordinator EH Surabaya 2011 – 2012, "Mimpi EarthHour itu sulit, tapi pasti bisa."</w:t>
       </w:r>
       <w:r>
@@ -2509,6 +1981,15 @@
         </w:rPr>
         <w:t>Saya bangga terlibat dengan Earth Hour Indonesia karena ini bukan sekedar tentang penghematan listrik tapi sebuah gerakan menyadarkan kita bahwa kita hidup dari pemberian alam dan tidak bisa terlepas darinya. Air, tanah, pohon, batu, hewan dan listrik saling terhubung satu sama lain. Sebagai manusia, tidak boleh menyia-nyiakannya. Saya berharap pemikiran itu ditanamkan kepada setiap orang bukan hanya 1 jam setiap tahun, namun pada setiap detik kehidupannya. Saya berharap Earth Hour Indonesia menggerakkan seluruh orang tidak hanya mematikan alat-alat listrik selama 1 jam setiap tahun saja namun menjadikannya kebiasaan pada setiap hari.</w:t>
       </w:r>
+      <w:r>
+        <w:rPr>
+          <w:rFonts w:ascii="Times New Roman" w:hAnsi="Times New Roman" w:cs="Times New Roman"/>
+          <w:color w:val="auto"/>
+          <w:sz w:val="24"/>
+          <w:szCs w:val="24"/>
+        </w:rPr>
+        <w:br/>
+      </w:r>
     </w:p>
     <w:p>
       <w:pPr>
@@ -2565,14 +2046,6 @@
           <w:szCs w:val="24"/>
         </w:rPr>
         <w:br/>
-      </w:r>
-      <w:r>
-        <w:rPr>
-          <w:rFonts w:ascii="Times New Roman" w:hAnsi="Times New Roman" w:cs="Times New Roman"/>
-          <w:color w:val="auto"/>
-          <w:sz w:val="24"/>
-          <w:szCs w:val="24"/>
-        </w:rPr>
         <w:t>Tertarik bergabung di Earth Hour Indonesia sejak 2010 sebagai voluntir. Tahun ini membantu sebagai koordinator media massa. Kenapa sejak awal bantu-bantu di kampanye Earth Hour? Karena kampanye ini sebuah gerakan awal dari perubahan gaya hidup untuk bersama-sama menjaga bumi ini agar lebih baik lagi.</w:t>
       </w:r>
       <w:r>
@@ -2639,14 +2112,6 @@
           <w:szCs w:val="24"/>
         </w:rPr>
         <w:br/>
-      </w:r>
-      <w:r>
-        <w:rPr>
-          <w:rFonts w:ascii="Times New Roman" w:hAnsi="Times New Roman" w:cs="Times New Roman"/>
-          <w:color w:val="auto"/>
-          <w:sz w:val="24"/>
-          <w:szCs w:val="24"/>
-        </w:rPr>
         <w:t>Earth Hour adalah kampanye lingkungan yang paling sederhana, tidak perlu menunggu orang untuk melakukan aksi, tidak perlu menunggu pemerintah membuat peraturan/undang-undang, tapi cukup dengan mengubah gaya hidup diri kita sendiri. Menjadi salah satu bagian dari tim Earth Hour Indonesia sejak 2010 adalah kebanggaan tersendiri karena saya menyaksikan sendiri kampanye ini diadaptasi oleh banyak orang di seluruh dunia, terutama di Indonesia. Mimpi untuk Earth Hour di Indonesia? Earth Hour bukan lagi seremoni tahunan tapi</w:t>
       </w:r>
       <w:r>
@@ -2744,14 +2209,6 @@
           <w:szCs w:val="24"/>
         </w:rPr>
         <w:br/>
-      </w:r>
-      <w:r>
-        <w:rPr>
-          <w:rFonts w:ascii="Times New Roman" w:hAnsi="Times New Roman" w:cs="Times New Roman"/>
-          <w:color w:val="auto"/>
-          <w:sz w:val="24"/>
-          <w:szCs w:val="24"/>
-        </w:rPr>
         <w:t>Sebagai anak muda Indonesia, saya tertarik akan kampanye Earth Hour ini, karena kampanye ini begitu mudah untuk dilakukan. Tanpa harus mengeluarkan keringat saya bisa menularkan virus positif ramah lingkungan ke orang-orang di sekitar saya. Membawa botol minum dan tas belanja sendiri adalah hal mudah, namun efeknya begitu besar. Orang-orang akan bertanya mengapa kita melakukan hal tersebut dan dengan sedikit penjelasan mereka akan mengerti dan pastinya melakukan hal itu juga. Mimpi saya, Earth Hour makin menumbuhkan rasa cinta pada bumi agar tetap nyaman dan sehat karena tujuan utamanya adalah untuk keberlangsungan hidup MANUSIA itu sendiri.</w:t>
       </w:r>
       <w:r>
@@ -2818,15 +2275,16 @@
           <w:szCs w:val="24"/>
         </w:rPr>
         <w:br/>
-      </w:r>
-      <w:r>
-        <w:rPr>
-          <w:rFonts w:ascii="Times New Roman" w:hAnsi="Times New Roman" w:cs="Times New Roman"/>
-          <w:color w:val="auto"/>
-          <w:sz w:val="24"/>
-          <w:szCs w:val="24"/>
-        </w:rPr>
         <w:t>Pertama kali tau Earth Hour dari video yang tidak sengaja ditemukan di youtube. Membayangkan ada lebih dari 1 Miliyar penduduk Bumi melakukan AKSI mematikan lampu tanpa paksaan atau tanpa iming- iming tertentu selain 'ingin menjadi bagian dari perubahan' rasanya tidak mungkin, tapi Earth Hour membuktikan bahwa begitu banyak orang diluar sana yang tidak hanya ingin melihat adanya perubahan tapi mau menjadi bagian dari perubahan. Mungkin saya 1 dari anak muda Indonesia yang awalnya apatis dengan pemerintah sampai akhirnya menjadi bagian dari Earth Hour dan merasa KEREN, tidak hanya karena menjadi bagian dari kampanye lingkungan terbesar di dunia tapi juga karena menjadi bagian dari 2300 anak muda Indonesia lainnya yang melakukan AKSI nyata untuk lingkungan, untuk Indonesia.</w:t>
+      </w:r>
+      <w:r>
+        <w:rPr>
+          <w:rFonts w:ascii="Times New Roman" w:hAnsi="Times New Roman" w:cs="Times New Roman"/>
+          <w:color w:val="auto"/>
+          <w:sz w:val="24"/>
+          <w:szCs w:val="24"/>
+        </w:rPr>
+        <w:br/>
       </w:r>
     </w:p>
     <w:p>
@@ -2883,14 +2341,6 @@
           <w:szCs w:val="24"/>
         </w:rPr>
         <w:br/>
-      </w:r>
-      <w:r>
-        <w:rPr>
-          <w:rFonts w:ascii="Times New Roman" w:hAnsi="Times New Roman" w:cs="Times New Roman"/>
-          <w:color w:val="auto"/>
-          <w:sz w:val="24"/>
-          <w:szCs w:val="24"/>
-        </w:rPr>
         <w:t>Sejak bergabung melalui KEPIK 2012 di Earth Hour Indonesia memiliki mimpi untuk menyadarkan sesama manusia bahwa kehidupan ini saling terjalin dan membutuhkan antara kehidupan manusia, ekosistem, konservasi fauna dan flora, serta energi alami yang kita pakai selama ini. Earth Hour Indonesia memiliki kampanye publik mudah yang menarik anak muda generasi bangsa Indonesia untuk sadar akan perannya sebagai penghuni bumi yang tak lagi muda. Dengan AKSI kecil yang dilakukan dapat memberikan contoh gaya hidup hemat energi bagi banyak orang lain. Ini Aksiku! Mana Aksimu?</w:t>
       </w:r>
       <w:r>
@@ -2958,14 +2408,6 @@
           <w:szCs w:val="24"/>
         </w:rPr>
         <w:br/>
-      </w:r>
-      <w:r>
-        <w:rPr>
-          <w:rFonts w:ascii="Times New Roman" w:hAnsi="Times New Roman" w:cs="Times New Roman"/>
-          <w:color w:val="auto"/>
-          <w:sz w:val="24"/>
-          <w:szCs w:val="24"/>
-        </w:rPr>
         <w:t>Aktif dan menjadi pendukung Kampanye Earth Hour Indonesia dari tahun 2009. Kampanye Earth Hour merupakan kampanye yang membutuhkan aksi nyata dan aksi nyata tersebut tidak hanya sebatas kepada mematikan lampu selama 1 jam saja, tetapi aksi itu juga harus menjadi bagian dari keseharian kita. Aksi nyata saya: membuat lubang biopori di halaman rumah (depan &amp; belakang) sebanyak 11 buah, hemat listrik, hemat air, diet kantong plastik. Harapan saya terhadap kampanye ini: memberikan perubahan besar bagi masyarakat Indonesia tapi lewat diri sendiri yang sebenarnya secara tidak langsung kita telah menyelamatkan bumi.</w:t>
       </w:r>
       <w:r>
@@ -3121,14 +2563,6 @@
           <w:szCs w:val="24"/>
         </w:rPr>
         <w:br/>
-      </w:r>
-      <w:r>
-        <w:rPr>
-          <w:rFonts w:ascii="Times New Roman" w:hAnsi="Times New Roman" w:cs="Times New Roman"/>
-          <w:color w:val="auto"/>
-          <w:sz w:val="24"/>
-          <w:szCs w:val="24"/>
-        </w:rPr>
         <w:t>Diawali ajakan sahabat terdekat Namira Asmar, untuk mulai peduli dengan lingkungan sekitar, Jeffrey atau biasa dipanggil</w:t>
       </w:r>
       <w:r>
@@ -4520,7 +3954,6 @@
         <w:br/>
         <w:t>Gangguan dapat berupa kesenjangan antara </w:t>
       </w:r>
-      <w:proofErr w:type="spellStart"/>
       <w:r>
         <w:rPr>
           <w:rFonts w:ascii="Times New Roman" w:eastAsia="Times New Roman" w:hAnsi="Times New Roman" w:cs="Times New Roman"/>
@@ -4532,7 +3965,6 @@
         </w:rPr>
         <w:t>supply</w:t>
       </w:r>
-      <w:proofErr w:type="spellEnd"/>
       <w:r>
         <w:rPr>
           <w:rFonts w:ascii="Times New Roman" w:eastAsia="Times New Roman" w:hAnsi="Times New Roman" w:cs="Times New Roman"/>
@@ -4542,7 +3974,6 @@
         </w:rPr>
         <w:t> (pasokan) dan </w:t>
       </w:r>
-      <w:proofErr w:type="spellStart"/>
       <w:r>
         <w:rPr>
           <w:rFonts w:ascii="Times New Roman" w:eastAsia="Times New Roman" w:hAnsi="Times New Roman" w:cs="Times New Roman"/>
@@ -4554,7 +3985,6 @@
         </w:rPr>
         <w:t>demand</w:t>
       </w:r>
-      <w:proofErr w:type="spellEnd"/>
       <w:r>
         <w:rPr>
           <w:rFonts w:ascii="Times New Roman" w:eastAsia="Times New Roman" w:hAnsi="Times New Roman" w:cs="Times New Roman"/>
@@ -4719,27 +4149,7 @@
           <w:szCs w:val="20"/>
           <w:lang w:eastAsia="id-ID"/>
         </w:rPr>
-        <w:t>Dengan melihat besarnya kebutuhan listrik di Pulau Jawa serta kebutuhan perbaikan jaringan pasokan listrik, diperkirakan Jawa dan Bali masih akan mengalami pemadaman listrik bergilir pada malam dan sore hari. PT PLN (</w:t>
-      </w:r>
-      <w:proofErr w:type="spellStart"/>
-      <w:r>
-        <w:rPr>
-          <w:rFonts w:ascii="Times New Roman" w:eastAsia="Times New Roman" w:hAnsi="Times New Roman" w:cs="Times New Roman"/>
-          <w:sz w:val="24"/>
-          <w:szCs w:val="20"/>
-          <w:lang w:eastAsia="id-ID"/>
-        </w:rPr>
-        <w:t>Persero</w:t>
-      </w:r>
-      <w:proofErr w:type="spellEnd"/>
-      <w:r>
-        <w:rPr>
-          <w:rFonts w:ascii="Times New Roman" w:eastAsia="Times New Roman" w:hAnsi="Times New Roman" w:cs="Times New Roman"/>
-          <w:sz w:val="24"/>
-          <w:szCs w:val="20"/>
-          <w:lang w:eastAsia="id-ID"/>
-        </w:rPr>
-        <w:t>) Distribusi Jakarta dan Tangerang sendiri telah meminta masyarakat hemat listrik sejak 23 Mei 2005 sehubungan pengurangan pasokan listrik hingga 267 megawatt (MW).</w:t>
+        <w:t>Dengan melihat besarnya kebutuhan listrik di Pulau Jawa serta kebutuhan perbaikan jaringan pasokan listrik, diperkirakan Jawa dan Bali masih akan mengalami pemadaman listrik bergilir pada malam dan sore hari. PT PLN (Persero) Distribusi Jakarta dan Tangerang sendiri telah meminta masyarakat hemat listrik sejak 23 Mei 2005 sehubungan pengurangan pasokan listrik hingga 267 megawatt (MW).</w:t>
       </w:r>
     </w:p>
     <w:p>
@@ -4764,7 +4174,7 @@
         </w:rPr>
         <w:lastRenderedPageBreak/>
         <w:drawing>
-          <wp:inline distT="0" distB="0" distL="0" distR="0" wp14:anchorId="13C19A90" wp14:editId="05534B40">
+          <wp:inline distT="0" distB="0" distL="0" distR="0" wp14:anchorId="224A3268" wp14:editId="137C7B0D">
             <wp:extent cx="4675505" cy="3226435"/>
             <wp:effectExtent l="0" t="0" r="0" b="0"/>
             <wp:docPr id="1" name="Picture 1" descr="http://earthhour.wwf.or.id/try/images/chart_konsumsi_listrik.png"/>
@@ -5042,27 +4452,7 @@
           <w:szCs w:val="20"/>
           <w:lang w:eastAsia="id-ID"/>
         </w:rPr>
-        <w:t xml:space="preserve">Fakta bahwa kebanyakan pembangkit listrik di Indonesia memakai bahan bakar fosil menunjukkan bahwa sektor </w:t>
-      </w:r>
-      <w:proofErr w:type="spellStart"/>
-      <w:r>
-        <w:rPr>
-          <w:rFonts w:ascii="Times New Roman" w:eastAsia="Times New Roman" w:hAnsi="Times New Roman" w:cs="Times New Roman"/>
-          <w:sz w:val="24"/>
-          <w:szCs w:val="20"/>
-          <w:lang w:eastAsia="id-ID"/>
-        </w:rPr>
-        <w:t>ketenagalistrikan</w:t>
-      </w:r>
-      <w:proofErr w:type="spellEnd"/>
-      <w:r>
-        <w:rPr>
-          <w:rFonts w:ascii="Times New Roman" w:eastAsia="Times New Roman" w:hAnsi="Times New Roman" w:cs="Times New Roman"/>
-          <w:sz w:val="24"/>
-          <w:szCs w:val="20"/>
-          <w:lang w:eastAsia="id-ID"/>
-        </w:rPr>
-        <w:t xml:space="preserve"> berpotensi menjadi salah satu penyumbang terbesar emisi karbondioksida di Indonesia bahkan di kawasan Asia Pasifik. World Resources Institute (WRI) dalam analisisnya menempatkan Indonesia pada peringkat ke-21 penghasil emisi karbondioksida tertinggi di dunia tahun 2000. </w:t>
+        <w:t xml:space="preserve">Fakta bahwa kebanyakan pembangkit listrik di Indonesia memakai bahan bakar fosil menunjukkan bahwa sektor ketenagalistrikan berpotensi menjadi salah satu penyumbang terbesar emisi karbondioksida di Indonesia bahkan di kawasan Asia Pasifik. World Resources Institute (WRI) dalam analisisnya menempatkan Indonesia pada peringkat ke-21 penghasil emisi karbondioksida tertinggi di dunia tahun 2000. </w:t>
       </w:r>
       <w:r>
         <w:rPr>
@@ -5121,57 +4511,17 @@
           <w:szCs w:val="20"/>
           <w:lang w:eastAsia="id-ID"/>
         </w:rPr>
-        <w:t xml:space="preserve">Pemerintah Indonesia belum bisa memenuhi kebutuhan listrik rakyat terutama karena minimnya dana untuk membangun infrastruktur </w:t>
-      </w:r>
-      <w:proofErr w:type="spellStart"/>
-      <w:r>
-        <w:rPr>
-          <w:rFonts w:ascii="Times New Roman" w:eastAsia="Times New Roman" w:hAnsi="Times New Roman" w:cs="Times New Roman"/>
-          <w:sz w:val="24"/>
-          <w:szCs w:val="20"/>
-          <w:lang w:eastAsia="id-ID"/>
-        </w:rPr>
-        <w:t>ketenagalistrikan</w:t>
-      </w:r>
-      <w:proofErr w:type="spellEnd"/>
-      <w:r>
-        <w:rPr>
-          <w:rFonts w:ascii="Times New Roman" w:eastAsia="Times New Roman" w:hAnsi="Times New Roman" w:cs="Times New Roman"/>
-          <w:sz w:val="24"/>
-          <w:szCs w:val="20"/>
-          <w:lang w:eastAsia="id-ID"/>
-        </w:rPr>
-        <w:t>.</w:t>
-      </w:r>
-      <w:r>
-        <w:rPr>
-          <w:rFonts w:ascii="Times New Roman" w:eastAsia="Times New Roman" w:hAnsi="Times New Roman" w:cs="Times New Roman"/>
-          <w:sz w:val="24"/>
-          <w:szCs w:val="20"/>
-          <w:lang w:eastAsia="id-ID"/>
-        </w:rPr>
-        <w:br/>
-        <w:t>Penyebab minimnya dana itu adalah besarnya beban keuangan PT PLN (</w:t>
-      </w:r>
-      <w:proofErr w:type="spellStart"/>
-      <w:r>
-        <w:rPr>
-          <w:rFonts w:ascii="Times New Roman" w:eastAsia="Times New Roman" w:hAnsi="Times New Roman" w:cs="Times New Roman"/>
-          <w:sz w:val="24"/>
-          <w:szCs w:val="20"/>
-          <w:lang w:eastAsia="id-ID"/>
-        </w:rPr>
-        <w:t>Persero</w:t>
-      </w:r>
-      <w:proofErr w:type="spellEnd"/>
-      <w:r>
-        <w:rPr>
-          <w:rFonts w:ascii="Times New Roman" w:eastAsia="Times New Roman" w:hAnsi="Times New Roman" w:cs="Times New Roman"/>
-          <w:sz w:val="24"/>
-          <w:szCs w:val="20"/>
-          <w:lang w:eastAsia="id-ID"/>
-        </w:rPr>
-        <w:t>) untuk membeli bahan bakar minyak sebagai sumber energi pembangkit. Di samping itu, harga jual listrik di beberapa kelompok konsumen masih berada di bawah harga produksi PLN. Akibatnya, kondisi keuangan PT PLN masih dalam status defisit</w:t>
+        <w:t>Pemerintah Indonesia belum bisa memenuhi kebutuhan listrik rakyat terutama karena minimnya dana untuk membangun infrastruktur ketenagalistrikan.</w:t>
+      </w:r>
+      <w:r>
+        <w:rPr>
+          <w:rFonts w:ascii="Times New Roman" w:eastAsia="Times New Roman" w:hAnsi="Times New Roman" w:cs="Times New Roman"/>
+          <w:sz w:val="24"/>
+          <w:szCs w:val="20"/>
+          <w:lang w:eastAsia="id-ID"/>
+        </w:rPr>
+        <w:br/>
+        <w:t>Penyebab minimnya dana itu adalah besarnya beban keuangan PT PLN (Persero) untuk membeli bahan bakar minyak sebagai sumber energi pembangkit. Di samping itu, harga jual listrik di beberapa kelompok konsumen masih berada di bawah harga produksi PLN. Akibatnya, kondisi keuangan PT PLN masih dalam status defisit</w:t>
       </w:r>
       <w:r>
         <w:rPr>
@@ -5231,7 +4581,6 @@
         </w:rPr>
         <w:t>Permasalahan krisis listrik tersebut harus ditangani dari kedua sisi: penyediaan dan permintaan. Dalam memperbaiki sisi penyediaan tenaga listrik, pemerintah perlu memprioritaskan program untuk meningkatkan efisiensi pembangkit, menghilangkan kebocoran di transmisi, dan menerapkan </w:t>
       </w:r>
-      <w:proofErr w:type="spellStart"/>
       <w:r>
         <w:rPr>
           <w:rFonts w:ascii="Times New Roman" w:eastAsia="Times New Roman" w:hAnsi="Times New Roman" w:cs="Times New Roman"/>
@@ -5241,57 +4590,8 @@
           <w:szCs w:val="20"/>
           <w:lang w:eastAsia="id-ID"/>
         </w:rPr>
-        <w:t>good</w:t>
-      </w:r>
-      <w:proofErr w:type="spellEnd"/>
-      <w:r>
-        <w:rPr>
-          <w:rFonts w:ascii="Times New Roman" w:eastAsia="Times New Roman" w:hAnsi="Times New Roman" w:cs="Times New Roman"/>
-          <w:i/>
-          <w:iCs/>
-          <w:sz w:val="24"/>
-          <w:szCs w:val="20"/>
-          <w:lang w:eastAsia="id-ID"/>
-        </w:rPr>
-        <w:t xml:space="preserve"> </w:t>
-      </w:r>
-      <w:proofErr w:type="spellStart"/>
-      <w:r>
-        <w:rPr>
-          <w:rFonts w:ascii="Times New Roman" w:eastAsia="Times New Roman" w:hAnsi="Times New Roman" w:cs="Times New Roman"/>
-          <w:i/>
-          <w:iCs/>
-          <w:sz w:val="24"/>
-          <w:szCs w:val="20"/>
-          <w:lang w:eastAsia="id-ID"/>
-        </w:rPr>
-        <w:t>corporate</w:t>
-      </w:r>
-      <w:proofErr w:type="spellEnd"/>
-      <w:r>
-        <w:rPr>
-          <w:rFonts w:ascii="Times New Roman" w:eastAsia="Times New Roman" w:hAnsi="Times New Roman" w:cs="Times New Roman"/>
-          <w:i/>
-          <w:iCs/>
-          <w:sz w:val="24"/>
-          <w:szCs w:val="20"/>
-          <w:lang w:eastAsia="id-ID"/>
-        </w:rPr>
-        <w:t xml:space="preserve"> </w:t>
-      </w:r>
-      <w:proofErr w:type="spellStart"/>
-      <w:r>
-        <w:rPr>
-          <w:rFonts w:ascii="Times New Roman" w:eastAsia="Times New Roman" w:hAnsi="Times New Roman" w:cs="Times New Roman"/>
-          <w:i/>
-          <w:iCs/>
-          <w:sz w:val="24"/>
-          <w:szCs w:val="20"/>
-          <w:lang w:eastAsia="id-ID"/>
-        </w:rPr>
-        <w:t>governance</w:t>
-      </w:r>
-      <w:proofErr w:type="spellEnd"/>
+        <w:t>good corporate governance</w:t>
+      </w:r>
       <w:r>
         <w:rPr>
           <w:rFonts w:ascii="Times New Roman" w:eastAsia="Times New Roman" w:hAnsi="Times New Roman" w:cs="Times New Roman"/>
@@ -5409,27 +4709,7 @@
           <w:szCs w:val="20"/>
           <w:lang w:eastAsia="id-ID"/>
         </w:rPr>
-        <w:t xml:space="preserve">Konsumsi energi Listrik di Indonesia terfokus di Jawa – Bali atau sebesar 78% dari total keseluruhan konsumsi listrik nasional, karena 68% konsumennya berada di pulau </w:t>
-      </w:r>
-      <w:proofErr w:type="spellStart"/>
-      <w:r>
-        <w:rPr>
-          <w:rFonts w:ascii="Times New Roman" w:eastAsia="Times New Roman" w:hAnsi="Times New Roman" w:cs="Times New Roman"/>
-          <w:sz w:val="24"/>
-          <w:szCs w:val="20"/>
-          <w:lang w:eastAsia="id-ID"/>
-        </w:rPr>
-        <w:t>Jawa-Bali</w:t>
-      </w:r>
-      <w:proofErr w:type="spellEnd"/>
-      <w:r>
-        <w:rPr>
-          <w:rFonts w:ascii="Times New Roman" w:eastAsia="Times New Roman" w:hAnsi="Times New Roman" w:cs="Times New Roman"/>
-          <w:sz w:val="24"/>
-          <w:szCs w:val="20"/>
-          <w:lang w:eastAsia="id-ID"/>
-        </w:rPr>
-        <w:t>. Bagian Indonesia yang lain mendapatkan porsi yang lebih kecil.</w:t>
+        <w:t>Konsumsi energi Listrik di Indonesia terfokus di Jawa – Bali atau sebesar 78% dari total keseluruhan konsumsi listrik nasional, karena 68% konsumennya berada di pulau Jawa-Bali. Bagian Indonesia yang lain mendapatkan porsi yang lebih kecil.</w:t>
       </w:r>
     </w:p>
     <w:p>
@@ -5618,27 +4898,7 @@
           <w:lang w:eastAsia="id-ID"/>
         </w:rPr>
         <w:lastRenderedPageBreak/>
-        <w:t>Total keseluruhan konsumsi listrik sebesar 29.605 GWH atau sama dengan 26,4 juta ton CO2 (Riset DJLPE 2004-2006 tentang emisi CO2 dari produksi listrik: 0,891/</w:t>
-      </w:r>
-      <w:proofErr w:type="spellStart"/>
-      <w:r>
-        <w:rPr>
-          <w:rFonts w:ascii="Times New Roman" w:eastAsia="Times New Roman" w:hAnsi="Times New Roman" w:cs="Times New Roman"/>
-          <w:sz w:val="24"/>
-          <w:szCs w:val="20"/>
-          <w:lang w:eastAsia="id-ID"/>
-        </w:rPr>
-        <w:t>MWh</w:t>
-      </w:r>
-      <w:proofErr w:type="spellEnd"/>
-      <w:r>
-        <w:rPr>
-          <w:rFonts w:ascii="Times New Roman" w:eastAsia="Times New Roman" w:hAnsi="Times New Roman" w:cs="Times New Roman"/>
-          <w:sz w:val="24"/>
-          <w:szCs w:val="20"/>
-          <w:lang w:eastAsia="id-ID"/>
-        </w:rPr>
-        <w:t>)</w:t>
+        <w:t>Total keseluruhan konsumsi listrik sebesar 29.605 GWH atau sama dengan 26,4 juta ton CO2 (Riset DJLPE 2004-2006 tentang emisi CO2 dari produksi listrik: 0,891/MWh)</w:t>
       </w:r>
     </w:p>
     <w:p>
@@ -5723,33 +4983,7 @@
           <w:u w:val="single"/>
           <w:lang w:eastAsia="id-ID"/>
         </w:rPr>
-        <w:t xml:space="preserve">Apabila 10% penduduk </w:t>
-      </w:r>
-      <w:proofErr w:type="spellStart"/>
-      <w:r>
-        <w:rPr>
-          <w:rFonts w:ascii="Times New Roman" w:eastAsia="Times New Roman" w:hAnsi="Times New Roman" w:cs="Times New Roman"/>
-          <w:b/>
-          <w:bCs/>
-          <w:sz w:val="24"/>
-          <w:szCs w:val="24"/>
-          <w:u w:val="single"/>
-          <w:lang w:eastAsia="id-ID"/>
-        </w:rPr>
-        <w:t>Jakarta**</w:t>
-      </w:r>
-      <w:proofErr w:type="spellEnd"/>
-      <w:r>
-        <w:rPr>
-          <w:rFonts w:ascii="Times New Roman" w:eastAsia="Times New Roman" w:hAnsi="Times New Roman" w:cs="Times New Roman"/>
-          <w:b/>
-          <w:bCs/>
-          <w:sz w:val="24"/>
-          <w:szCs w:val="24"/>
-          <w:u w:val="single"/>
-          <w:lang w:eastAsia="id-ID"/>
-        </w:rPr>
-        <w:t xml:space="preserve"> berpartisipasi dalam EARTH HOUR, maka Jakarta dapat menghemat konsumsi listriknya sebesar 300MWh, yakni setara dengan:</w:t>
+        <w:t>Apabila 10% penduduk Jakarta** berpartisipasi dalam EARTH HOUR, maka Jakarta dapat menghemat konsumsi listriknya sebesar 300MWh, yakni setara dengan:</w:t>
       </w:r>
     </w:p>
     <w:p>
@@ -5885,25 +5119,14 @@
         </w:rPr>
         <w:t xml:space="preserve"> </w:t>
       </w:r>
-      <w:proofErr w:type="spellStart"/>
-      <w:r>
-        <w:rPr>
-          <w:rFonts w:ascii="Times New Roman" w:eastAsia="Times New Roman" w:hAnsi="Times New Roman" w:cs="Times New Roman"/>
-          <w:sz w:val="24"/>
-          <w:szCs w:val="20"/>
-          <w:lang w:eastAsia="id-ID"/>
-        </w:rPr>
-        <w:t>**</w:t>
-      </w:r>
-      <w:proofErr w:type="spellEnd"/>
-      <w:r>
-        <w:rPr>
-          <w:rFonts w:ascii="Times New Roman" w:eastAsia="Times New Roman" w:hAnsi="Times New Roman" w:cs="Times New Roman"/>
-          <w:sz w:val="24"/>
-          <w:szCs w:val="20"/>
-          <w:lang w:eastAsia="id-ID"/>
-        </w:rPr>
-        <w:t xml:space="preserve"> 10% penduduk Jakarta diasumsikan 700 ribu orang mematikan 2 lampu setiap rumah.</w:t>
+      <w:r>
+        <w:rPr>
+          <w:rFonts w:ascii="Times New Roman" w:eastAsia="Times New Roman" w:hAnsi="Times New Roman" w:cs="Times New Roman"/>
+          <w:sz w:val="24"/>
+          <w:szCs w:val="20"/>
+          <w:lang w:eastAsia="id-ID"/>
+        </w:rPr>
+        <w:t>** 10% penduduk Jakarta diasumsikan 700 ribu orang mematikan 2 lampu setiap rumah.</w:t>
       </w:r>
     </w:p>
     <w:p>
@@ -6045,8 +5268,6 @@
           <w:lang w:eastAsia="id-ID"/>
         </w:rPr>
       </w:pPr>
-      <w:bookmarkStart w:id="0" w:name="_GoBack"/>
-      <w:bookmarkEnd w:id="0"/>
       <w:r>
         <w:rPr>
           <w:rFonts w:ascii="Arial" w:eastAsia="Times New Roman" w:hAnsi="Arial" w:cs="Arial"/>
@@ -6080,31 +5301,7 @@
           <w:szCs w:val="24"/>
           <w:lang w:eastAsia="id-ID"/>
         </w:rPr>
-        <w:t xml:space="preserve">Biaya listrik = Total </w:t>
-      </w:r>
-      <w:proofErr w:type="spellStart"/>
-      <w:r>
-        <w:rPr>
-          <w:rFonts w:ascii="Arial" w:eastAsia="Times New Roman" w:hAnsi="Arial" w:cs="Arial"/>
-          <w:b/>
-          <w:bCs/>
-          <w:sz w:val="24"/>
-          <w:szCs w:val="24"/>
-          <w:lang w:eastAsia="id-ID"/>
-        </w:rPr>
-        <w:t>kWh</w:t>
-      </w:r>
-      <w:proofErr w:type="spellEnd"/>
-      <w:r>
-        <w:rPr>
-          <w:rFonts w:ascii="Arial" w:eastAsia="Times New Roman" w:hAnsi="Arial" w:cs="Arial"/>
-          <w:b/>
-          <w:bCs/>
-          <w:sz w:val="24"/>
-          <w:szCs w:val="24"/>
-          <w:lang w:eastAsia="id-ID"/>
-        </w:rPr>
-        <w:t xml:space="preserve"> (jumlah pemakaian listrik) X lama pemakaian dalam jam X Tarif Dasar Listrik (sesuai kelompok golongan)</w:t>
+        <w:t>Biaya listrik = Total kWh (jumlah pemakaian listrik) X lama pemakaian dalam jam X Tarif Dasar Listrik (sesuai kelompok golongan)</w:t>
       </w:r>
     </w:p>
     <w:p>
@@ -6128,27 +5325,7 @@
           <w:szCs w:val="24"/>
           <w:lang w:eastAsia="id-ID"/>
         </w:rPr>
-        <w:t xml:space="preserve">Total </w:t>
-      </w:r>
-      <w:proofErr w:type="spellStart"/>
-      <w:r>
-        <w:rPr>
-          <w:rFonts w:ascii="Arial" w:eastAsia="Times New Roman" w:hAnsi="Arial" w:cs="Arial"/>
-          <w:sz w:val="24"/>
-          <w:szCs w:val="24"/>
-          <w:lang w:eastAsia="id-ID"/>
-        </w:rPr>
-        <w:t>kWh</w:t>
-      </w:r>
-      <w:proofErr w:type="spellEnd"/>
-      <w:r>
-        <w:rPr>
-          <w:rFonts w:ascii="Arial" w:eastAsia="Times New Roman" w:hAnsi="Arial" w:cs="Arial"/>
-          <w:sz w:val="24"/>
-          <w:szCs w:val="24"/>
-          <w:lang w:eastAsia="id-ID"/>
-        </w:rPr>
-        <w:t xml:space="preserve"> bisa dilihat di tagihan listrik kamu di rumah</w:t>
+        <w:t>Total kWh bisa dilihat di tagihan listrik kamu di rumah</w:t>
       </w:r>
     </w:p>
     <w:p>
@@ -6231,39 +5408,8 @@
           <w:szCs w:val="24"/>
           <w:lang w:eastAsia="id-ID"/>
         </w:rPr>
-        <w:t xml:space="preserve">Golongan R1 (&lt; 2200 VA), 1 </w:t>
-      </w:r>
-      <w:proofErr w:type="spellStart"/>
-      <w:r>
-        <w:rPr>
-          <w:rFonts w:ascii="Arial" w:eastAsia="Times New Roman" w:hAnsi="Arial" w:cs="Arial"/>
-          <w:sz w:val="24"/>
-          <w:szCs w:val="24"/>
-          <w:lang w:eastAsia="id-ID"/>
-        </w:rPr>
-        <w:t>kWh</w:t>
-      </w:r>
-      <w:proofErr w:type="spellEnd"/>
-      <w:r>
-        <w:rPr>
-          <w:rFonts w:ascii="Arial" w:eastAsia="Times New Roman" w:hAnsi="Arial" w:cs="Arial"/>
-          <w:sz w:val="24"/>
-          <w:szCs w:val="24"/>
-          <w:lang w:eastAsia="id-ID"/>
-        </w:rPr>
-        <w:t xml:space="preserve"> = Rp 320,- untuk pemakaian sampai dengan 20 </w:t>
-      </w:r>
-      <w:proofErr w:type="spellStart"/>
-      <w:r>
-        <w:rPr>
-          <w:rFonts w:ascii="Arial" w:eastAsia="Times New Roman" w:hAnsi="Arial" w:cs="Arial"/>
-          <w:sz w:val="24"/>
-          <w:szCs w:val="24"/>
-          <w:lang w:eastAsia="id-ID"/>
-        </w:rPr>
-        <w:t>kWh</w:t>
-      </w:r>
-      <w:proofErr w:type="spellEnd"/>
+        <w:t>Golongan R1 (&lt; 2200 VA), 1 kWh = Rp 320,- untuk pemakaian sampai dengan 20 kWh</w:t>
+      </w:r>
     </w:p>
     <w:p>
       <w:pPr>
@@ -6286,27 +5432,7 @@
           <w:szCs w:val="24"/>
           <w:lang w:eastAsia="id-ID"/>
         </w:rPr>
-        <w:t xml:space="preserve">Golongan R2 (2200 VA – 6600 VA), 1 </w:t>
-      </w:r>
-      <w:proofErr w:type="spellStart"/>
-      <w:r>
-        <w:rPr>
-          <w:rFonts w:ascii="Arial" w:eastAsia="Times New Roman" w:hAnsi="Arial" w:cs="Arial"/>
-          <w:sz w:val="24"/>
-          <w:szCs w:val="24"/>
-          <w:lang w:eastAsia="id-ID"/>
-        </w:rPr>
-        <w:t>kWh</w:t>
-      </w:r>
-      <w:proofErr w:type="spellEnd"/>
-      <w:r>
-        <w:rPr>
-          <w:rFonts w:ascii="Arial" w:eastAsia="Times New Roman" w:hAnsi="Arial" w:cs="Arial"/>
-          <w:sz w:val="24"/>
-          <w:szCs w:val="24"/>
-          <w:lang w:eastAsia="id-ID"/>
-        </w:rPr>
-        <w:t xml:space="preserve"> = Rp 575,-</w:t>
+        <w:t>Golongan R2 (2200 VA – 6600 VA), 1 kWh = Rp 575,-</w:t>
       </w:r>
     </w:p>
     <w:p>
@@ -6330,27 +5456,7 @@
           <w:szCs w:val="24"/>
           <w:lang w:eastAsia="id-ID"/>
         </w:rPr>
-        <w:t xml:space="preserve">Golongan R3 (&gt;6600 VA), 1 </w:t>
-      </w:r>
-      <w:proofErr w:type="spellStart"/>
-      <w:r>
-        <w:rPr>
-          <w:rFonts w:ascii="Arial" w:eastAsia="Times New Roman" w:hAnsi="Arial" w:cs="Arial"/>
-          <w:sz w:val="24"/>
-          <w:szCs w:val="24"/>
-          <w:lang w:eastAsia="id-ID"/>
-        </w:rPr>
-        <w:t>kWh</w:t>
-      </w:r>
-      <w:proofErr w:type="spellEnd"/>
-      <w:r>
-        <w:rPr>
-          <w:rFonts w:ascii="Arial" w:eastAsia="Times New Roman" w:hAnsi="Arial" w:cs="Arial"/>
-          <w:sz w:val="24"/>
-          <w:szCs w:val="24"/>
-          <w:lang w:eastAsia="id-ID"/>
-        </w:rPr>
-        <w:t xml:space="preserve"> = Rp 621,-</w:t>
+        <w:t>Golongan R3 (&gt;6600 VA), 1 kWh = Rp 621,-</w:t>
       </w:r>
     </w:p>
     <w:p>
@@ -6406,39 +5512,8 @@
           <w:lang w:eastAsia="id-ID"/>
         </w:rPr>
         <w:br/>
-        <w:t xml:space="preserve">(100W-20W) x 10 jam/hari x 30 hari = 2400 </w:t>
-      </w:r>
-      <w:proofErr w:type="spellStart"/>
-      <w:r>
-        <w:rPr>
-          <w:rFonts w:ascii="Arial" w:eastAsia="Times New Roman" w:hAnsi="Arial" w:cs="Arial"/>
-          <w:sz w:val="24"/>
-          <w:szCs w:val="24"/>
-          <w:lang w:eastAsia="id-ID"/>
-        </w:rPr>
-        <w:t>Wh</w:t>
-      </w:r>
-      <w:proofErr w:type="spellEnd"/>
-      <w:r>
-        <w:rPr>
-          <w:rFonts w:ascii="Arial" w:eastAsia="Times New Roman" w:hAnsi="Arial" w:cs="Arial"/>
-          <w:sz w:val="24"/>
-          <w:szCs w:val="24"/>
-          <w:lang w:eastAsia="id-ID"/>
-        </w:rPr>
-        <w:t xml:space="preserve"> = 2,4 </w:t>
-      </w:r>
-      <w:proofErr w:type="spellStart"/>
-      <w:r>
-        <w:rPr>
-          <w:rFonts w:ascii="Arial" w:eastAsia="Times New Roman" w:hAnsi="Arial" w:cs="Arial"/>
-          <w:sz w:val="24"/>
-          <w:szCs w:val="24"/>
-          <w:lang w:eastAsia="id-ID"/>
-        </w:rPr>
-        <w:t>kWh</w:t>
-      </w:r>
-      <w:proofErr w:type="spellEnd"/>
+        <w:t>(100W-20W) x 10 jam/hari x 30 hari = 2400 Wh = 2,4 kWh</w:t>
+      </w:r>
     </w:p>
     <w:p>
       <w:pPr>
@@ -6485,9 +5560,8 @@
           <w:szCs w:val="24"/>
           <w:lang w:eastAsia="id-ID"/>
         </w:rPr>
-        <w:t>Tarif R1 (&lt; 2.200 VA) = rata-rata Rp. 320,- /</w:t>
-      </w:r>
-      <w:proofErr w:type="spellStart"/>
+        <w:t>Tarif R1 (&lt; 2.200 VA) = rata-rata Rp. 320,- /kWh</w:t>
+      </w:r>
       <w:r>
         <w:rPr>
           <w:rFonts w:ascii="Arial" w:eastAsia="Times New Roman" w:hAnsi="Arial" w:cs="Arial"/>
@@ -6495,38 +5569,8 @@
           <w:szCs w:val="24"/>
           <w:lang w:eastAsia="id-ID"/>
         </w:rPr>
-        <w:t>kWh</w:t>
-      </w:r>
-      <w:proofErr w:type="spellEnd"/>
-      <w:r>
-        <w:rPr>
-          <w:rFonts w:ascii="Arial" w:eastAsia="Times New Roman" w:hAnsi="Arial" w:cs="Arial"/>
-          <w:sz w:val="24"/>
-          <w:szCs w:val="24"/>
-          <w:lang w:eastAsia="id-ID"/>
-        </w:rPr>
-        <w:br/>
-        <w:t xml:space="preserve">2,4 </w:t>
-      </w:r>
-      <w:proofErr w:type="spellStart"/>
-      <w:r>
-        <w:rPr>
-          <w:rFonts w:ascii="Arial" w:eastAsia="Times New Roman" w:hAnsi="Arial" w:cs="Arial"/>
-          <w:sz w:val="24"/>
-          <w:szCs w:val="24"/>
-          <w:lang w:eastAsia="id-ID"/>
-        </w:rPr>
-        <w:t>kWh</w:t>
-      </w:r>
-      <w:proofErr w:type="spellEnd"/>
-      <w:r>
-        <w:rPr>
-          <w:rFonts w:ascii="Arial" w:eastAsia="Times New Roman" w:hAnsi="Arial" w:cs="Arial"/>
-          <w:sz w:val="24"/>
-          <w:szCs w:val="24"/>
-          <w:lang w:eastAsia="id-ID"/>
-        </w:rPr>
-        <w:t xml:space="preserve"> x Rp. 320,- = </w:t>
+        <w:br/>
+        <w:t>2,4 kWh x Rp. 320,- = </w:t>
       </w:r>
       <w:r>
         <w:rPr>
@@ -6561,9 +5605,8 @@
           <w:szCs w:val="24"/>
           <w:lang w:eastAsia="id-ID"/>
         </w:rPr>
-        <w:t>Tarif R2 (2.200 – 6.600 VA) = Rp. 575,-/</w:t>
-      </w:r>
-      <w:proofErr w:type="spellStart"/>
+        <w:t>Tarif R2 (2.200 – 6.600 VA) = Rp. 575,-/kWh</w:t>
+      </w:r>
       <w:r>
         <w:rPr>
           <w:rFonts w:ascii="Arial" w:eastAsia="Times New Roman" w:hAnsi="Arial" w:cs="Arial"/>
@@ -6571,38 +5614,8 @@
           <w:szCs w:val="24"/>
           <w:lang w:eastAsia="id-ID"/>
         </w:rPr>
-        <w:t>kWh</w:t>
-      </w:r>
-      <w:proofErr w:type="spellEnd"/>
-      <w:r>
-        <w:rPr>
-          <w:rFonts w:ascii="Arial" w:eastAsia="Times New Roman" w:hAnsi="Arial" w:cs="Arial"/>
-          <w:sz w:val="24"/>
-          <w:szCs w:val="24"/>
-          <w:lang w:eastAsia="id-ID"/>
-        </w:rPr>
-        <w:br/>
-        <w:t xml:space="preserve">2,4 </w:t>
-      </w:r>
-      <w:proofErr w:type="spellStart"/>
-      <w:r>
-        <w:rPr>
-          <w:rFonts w:ascii="Arial" w:eastAsia="Times New Roman" w:hAnsi="Arial" w:cs="Arial"/>
-          <w:sz w:val="24"/>
-          <w:szCs w:val="24"/>
-          <w:lang w:eastAsia="id-ID"/>
-        </w:rPr>
-        <w:t>kWh</w:t>
-      </w:r>
-      <w:proofErr w:type="spellEnd"/>
-      <w:r>
-        <w:rPr>
-          <w:rFonts w:ascii="Arial" w:eastAsia="Times New Roman" w:hAnsi="Arial" w:cs="Arial"/>
-          <w:sz w:val="24"/>
-          <w:szCs w:val="24"/>
-          <w:lang w:eastAsia="id-ID"/>
-        </w:rPr>
-        <w:t xml:space="preserve"> x Rp 575,- = </w:t>
+        <w:br/>
+        <w:t>2,4 kWh x Rp 575,- = </w:t>
       </w:r>
       <w:r>
         <w:rPr>
@@ -6637,9 +5650,8 @@
           <w:szCs w:val="24"/>
           <w:lang w:eastAsia="id-ID"/>
         </w:rPr>
-        <w:t>Tarif R3 (&gt;6.600 VA) = Rp. 621,-/</w:t>
-      </w:r>
-      <w:proofErr w:type="spellStart"/>
+        <w:t>Tarif R3 (&gt;6.600 VA) = Rp. 621,-/kWh</w:t>
+      </w:r>
       <w:r>
         <w:rPr>
           <w:rFonts w:ascii="Arial" w:eastAsia="Times New Roman" w:hAnsi="Arial" w:cs="Arial"/>
@@ -6647,38 +5659,8 @@
           <w:szCs w:val="24"/>
           <w:lang w:eastAsia="id-ID"/>
         </w:rPr>
-        <w:t>kWh</w:t>
-      </w:r>
-      <w:proofErr w:type="spellEnd"/>
-      <w:r>
-        <w:rPr>
-          <w:rFonts w:ascii="Arial" w:eastAsia="Times New Roman" w:hAnsi="Arial" w:cs="Arial"/>
-          <w:sz w:val="24"/>
-          <w:szCs w:val="24"/>
-          <w:lang w:eastAsia="id-ID"/>
-        </w:rPr>
-        <w:br/>
-        <w:t xml:space="preserve">2,4 </w:t>
-      </w:r>
-      <w:proofErr w:type="spellStart"/>
-      <w:r>
-        <w:rPr>
-          <w:rFonts w:ascii="Arial" w:eastAsia="Times New Roman" w:hAnsi="Arial" w:cs="Arial"/>
-          <w:sz w:val="24"/>
-          <w:szCs w:val="24"/>
-          <w:lang w:eastAsia="id-ID"/>
-        </w:rPr>
-        <w:t>kWh</w:t>
-      </w:r>
-      <w:proofErr w:type="spellEnd"/>
-      <w:r>
-        <w:rPr>
-          <w:rFonts w:ascii="Arial" w:eastAsia="Times New Roman" w:hAnsi="Arial" w:cs="Arial"/>
-          <w:sz w:val="24"/>
-          <w:szCs w:val="24"/>
-          <w:lang w:eastAsia="id-ID"/>
-        </w:rPr>
-        <w:t xml:space="preserve"> x Rp 621,- = </w:t>
+        <w:br/>
+        <w:t>2,4 kWh x Rp 621,- = </w:t>
       </w:r>
       <w:r>
         <w:rPr>
@@ -6723,9 +5705,8 @@
           <w:lang w:eastAsia="id-ID"/>
         </w:rPr>
         <w:br/>
-        <w:t>Koefisien emisi CO2 di Indonesia menurut IPPC (1998) = 781.2621 gram/</w:t>
-      </w:r>
-      <w:proofErr w:type="spellStart"/>
+        <w:t>Koefisien emisi CO2 di Indonesia menurut IPPC (1998) = 781.2621 gram/kWh</w:t>
+      </w:r>
       <w:r>
         <w:rPr>
           <w:rFonts w:ascii="Arial" w:eastAsia="Times New Roman" w:hAnsi="Arial" w:cs="Arial"/>
@@ -6733,58 +5714,8 @@
           <w:szCs w:val="24"/>
           <w:lang w:eastAsia="id-ID"/>
         </w:rPr>
-        <w:t>kWh</w:t>
-      </w:r>
-      <w:proofErr w:type="spellEnd"/>
-      <w:r>
-        <w:rPr>
-          <w:rFonts w:ascii="Arial" w:eastAsia="Times New Roman" w:hAnsi="Arial" w:cs="Arial"/>
-          <w:sz w:val="24"/>
-          <w:szCs w:val="24"/>
-          <w:lang w:eastAsia="id-ID"/>
-        </w:rPr>
-        <w:br/>
-        <w:t xml:space="preserve">2,4 </w:t>
-      </w:r>
-      <w:proofErr w:type="spellStart"/>
-      <w:r>
-        <w:rPr>
-          <w:rFonts w:ascii="Arial" w:eastAsia="Times New Roman" w:hAnsi="Arial" w:cs="Arial"/>
-          <w:sz w:val="24"/>
-          <w:szCs w:val="24"/>
-          <w:lang w:eastAsia="id-ID"/>
-        </w:rPr>
-        <w:t>kWh</w:t>
-      </w:r>
-      <w:proofErr w:type="spellEnd"/>
-      <w:r>
-        <w:rPr>
-          <w:rFonts w:ascii="Arial" w:eastAsia="Times New Roman" w:hAnsi="Arial" w:cs="Arial"/>
-          <w:sz w:val="24"/>
-          <w:szCs w:val="24"/>
-          <w:lang w:eastAsia="id-ID"/>
-        </w:rPr>
-        <w:t xml:space="preserve"> x 781.2621 gr/</w:t>
-      </w:r>
-      <w:proofErr w:type="spellStart"/>
-      <w:r>
-        <w:rPr>
-          <w:rFonts w:ascii="Arial" w:eastAsia="Times New Roman" w:hAnsi="Arial" w:cs="Arial"/>
-          <w:sz w:val="24"/>
-          <w:szCs w:val="24"/>
-          <w:lang w:eastAsia="id-ID"/>
-        </w:rPr>
-        <w:t>kWh</w:t>
-      </w:r>
-      <w:proofErr w:type="spellEnd"/>
-      <w:r>
-        <w:rPr>
-          <w:rFonts w:ascii="Arial" w:eastAsia="Times New Roman" w:hAnsi="Arial" w:cs="Arial"/>
-          <w:sz w:val="24"/>
-          <w:szCs w:val="24"/>
-          <w:lang w:eastAsia="id-ID"/>
-        </w:rPr>
-        <w:t xml:space="preserve"> = 1.875 g = </w:t>
+        <w:br/>
+        <w:t>2,4 kWh x 781.2621 gr/kWh = 1.875 g = </w:t>
       </w:r>
       <w:r>
         <w:rPr>
@@ -6839,6 +5770,7 @@
         </w:rPr>
       </w:pPr>
     </w:p>
+    <w:p/>
     <w:sectPr>
       <w:footerReference w:type="default" r:id="rId11"/>
       <w:pgSz w:w="11906" w:h="16838"/>
@@ -10473,7 +9405,7 @@
 </file>
 
 <file path=customXml/itemProps1.xml><?xml version="1.0" encoding="utf-8"?>
-<ds:datastoreItem xmlns:ds="http://schemas.openxmlformats.org/officeDocument/2006/customXml" ds:itemID="{2268B57A-9B02-46E9-82C6-59BF0E8AC89F}">
+<ds:datastoreItem xmlns:ds="http://schemas.openxmlformats.org/officeDocument/2006/customXml" ds:itemID="{8750CB49-CF05-4A05-9D72-620A9F088D61}">
   <ds:schemaRefs>
     <ds:schemaRef ds:uri="http://schemas.openxmlformats.org/officeDocument/2006/bibliography"/>
   </ds:schemaRefs>

</xml_diff>